<commit_message>
clasesconceptuales candidatas y modelodeldominiodelPDVincial terminado
</commit_message>
<xml_diff>
--- a/Modelo de dominio.docx
+++ b/Modelo de dominio.docx
@@ -1121,8 +1121,23 @@
           <w:szCs w:val="32"/>
         </w:rPr>
         <w:lastRenderedPageBreak/>
-        <w:t>Modelo de Dominio de</w:t>
-      </w:r>
+        <w:t xml:space="preserve">                          </w:t>
+      </w:r>
+      <w:r>
+        <w:rPr>
+          <w:sz w:val="32"/>
+          <w:szCs w:val="32"/>
+        </w:rPr>
+        <w:t>Clases conceptuales candidatas</w:t>
+      </w:r>
+    </w:p>
+    <w:p>
+      <w:pPr>
+        <w:rPr>
+          <w:sz w:val="32"/>
+          <w:szCs w:val="32"/>
+        </w:rPr>
+      </w:pPr>
       <w:r>
         <w:rPr>
           <w:sz w:val="32"/>
@@ -1130,16 +1145,237 @@
         </w:rPr>
         <w:t xml:space="preserve"> </w:t>
       </w:r>
-      <w:r>
-        <w:rPr>
-          <w:sz w:val="32"/>
-          <w:szCs w:val="32"/>
-        </w:rPr>
-        <w:t>PDV inicial</w:t>
-      </w:r>
-    </w:p>
-    <w:p>
-      <w:pPr>
+    </w:p>
+    <w:p>
+      <w:pPr>
+        <w:pStyle w:val="Prrafodelista"/>
+        <w:numPr>
+          <w:ilvl w:val="0"/>
+          <w:numId w:val="4"/>
+        </w:numPr>
+        <w:rPr>
+          <w:sz w:val="32"/>
+          <w:szCs w:val="32"/>
+        </w:rPr>
+        <w:sectPr>
+          <w:pgSz w:w="12240" w:h="15840"/>
+          <w:pgMar w:top="1417" w:right="1701" w:bottom="1417" w:left="1701" w:header="708" w:footer="708" w:gutter="0"/>
+          <w:cols w:space="708"/>
+          <w:docGrid w:linePitch="360"/>
+        </w:sectPr>
+      </w:pPr>
+    </w:p>
+    <w:p>
+      <w:pPr>
+        <w:pStyle w:val="Prrafodelista"/>
+        <w:numPr>
+          <w:ilvl w:val="0"/>
+          <w:numId w:val="4"/>
+        </w:numPr>
+        <w:rPr>
+          <w:sz w:val="32"/>
+          <w:szCs w:val="32"/>
+        </w:rPr>
+      </w:pPr>
+      <w:r>
+        <w:rPr>
+          <w:sz w:val="32"/>
+          <w:szCs w:val="32"/>
+        </w:rPr>
+        <w:t>Registro</w:t>
+      </w:r>
+    </w:p>
+    <w:p>
+      <w:pPr>
+        <w:pStyle w:val="Prrafodelista"/>
+        <w:numPr>
+          <w:ilvl w:val="0"/>
+          <w:numId w:val="4"/>
+        </w:numPr>
+        <w:rPr>
+          <w:sz w:val="32"/>
+          <w:szCs w:val="32"/>
+        </w:rPr>
+      </w:pPr>
+      <w:r>
+        <w:rPr>
+          <w:sz w:val="32"/>
+          <w:szCs w:val="32"/>
+        </w:rPr>
+        <w:t>Venta-detalles</w:t>
+      </w:r>
+    </w:p>
+    <w:p>
+      <w:pPr>
+        <w:pStyle w:val="Prrafodelista"/>
+        <w:numPr>
+          <w:ilvl w:val="0"/>
+          <w:numId w:val="4"/>
+        </w:numPr>
+        <w:rPr>
+          <w:sz w:val="32"/>
+          <w:szCs w:val="32"/>
+        </w:rPr>
+      </w:pPr>
+      <w:r>
+        <w:rPr>
+          <w:sz w:val="32"/>
+          <w:szCs w:val="32"/>
+        </w:rPr>
+        <w:t>Detalle-producto</w:t>
+      </w:r>
+    </w:p>
+    <w:p>
+      <w:pPr>
+        <w:pStyle w:val="Prrafodelista"/>
+        <w:numPr>
+          <w:ilvl w:val="0"/>
+          <w:numId w:val="4"/>
+        </w:numPr>
+        <w:rPr>
+          <w:sz w:val="32"/>
+          <w:szCs w:val="32"/>
+        </w:rPr>
+      </w:pPr>
+      <w:r>
+        <w:rPr>
+          <w:sz w:val="32"/>
+          <w:szCs w:val="32"/>
+        </w:rPr>
+        <w:t>Tienda</w:t>
+      </w:r>
+    </w:p>
+    <w:p>
+      <w:pPr>
+        <w:pStyle w:val="Prrafodelista"/>
+        <w:numPr>
+          <w:ilvl w:val="0"/>
+          <w:numId w:val="4"/>
+        </w:numPr>
+        <w:rPr>
+          <w:sz w:val="32"/>
+          <w:szCs w:val="32"/>
+        </w:rPr>
+      </w:pPr>
+      <w:r>
+        <w:rPr>
+          <w:sz w:val="32"/>
+          <w:szCs w:val="32"/>
+        </w:rPr>
+        <w:t>Venta</w:t>
+      </w:r>
+    </w:p>
+    <w:p>
+      <w:pPr>
+        <w:pStyle w:val="Prrafodelista"/>
+        <w:numPr>
+          <w:ilvl w:val="0"/>
+          <w:numId w:val="4"/>
+        </w:numPr>
+        <w:rPr>
+          <w:sz w:val="32"/>
+          <w:szCs w:val="32"/>
+        </w:rPr>
+      </w:pPr>
+      <w:r>
+        <w:rPr>
+          <w:sz w:val="32"/>
+          <w:szCs w:val="32"/>
+        </w:rPr>
+        <w:t>Pago</w:t>
+      </w:r>
+    </w:p>
+    <w:p>
+      <w:pPr>
+        <w:pStyle w:val="Prrafodelista"/>
+        <w:numPr>
+          <w:ilvl w:val="0"/>
+          <w:numId w:val="4"/>
+        </w:numPr>
+        <w:rPr>
+          <w:sz w:val="32"/>
+          <w:szCs w:val="32"/>
+        </w:rPr>
+      </w:pPr>
+      <w:r>
+        <w:rPr>
+          <w:sz w:val="32"/>
+          <w:szCs w:val="32"/>
+        </w:rPr>
+        <w:t xml:space="preserve">Cajero </w:t>
+      </w:r>
+    </w:p>
+    <w:p>
+      <w:pPr>
+        <w:pStyle w:val="Prrafodelista"/>
+        <w:numPr>
+          <w:ilvl w:val="0"/>
+          <w:numId w:val="4"/>
+        </w:numPr>
+        <w:rPr>
+          <w:sz w:val="32"/>
+          <w:szCs w:val="32"/>
+        </w:rPr>
+      </w:pPr>
+      <w:r>
+        <w:rPr>
+          <w:sz w:val="32"/>
+          <w:szCs w:val="32"/>
+        </w:rPr>
+        <w:t xml:space="preserve">Producto </w:t>
+      </w:r>
+    </w:p>
+    <w:p>
+      <w:pPr>
+        <w:pStyle w:val="Prrafodelista"/>
+        <w:numPr>
+          <w:ilvl w:val="0"/>
+          <w:numId w:val="4"/>
+        </w:numPr>
+        <w:rPr>
+          <w:sz w:val="32"/>
+          <w:szCs w:val="32"/>
+        </w:rPr>
+      </w:pPr>
+      <w:r>
+        <w:rPr>
+          <w:sz w:val="32"/>
+          <w:szCs w:val="32"/>
+        </w:rPr>
+        <w:t xml:space="preserve">Caja </w:t>
+      </w:r>
+    </w:p>
+    <w:p>
+      <w:pPr>
+        <w:pStyle w:val="Prrafodelista"/>
+        <w:numPr>
+          <w:ilvl w:val="0"/>
+          <w:numId w:val="4"/>
+        </w:numPr>
+        <w:rPr>
+          <w:sz w:val="32"/>
+          <w:szCs w:val="32"/>
+        </w:rPr>
+      </w:pPr>
+      <w:r>
+        <w:rPr>
+          <w:sz w:val="32"/>
+          <w:szCs w:val="32"/>
+        </w:rPr>
+        <w:t xml:space="preserve">Cliente </w:t>
+      </w:r>
+    </w:p>
+    <w:p>
+      <w:pPr>
+        <w:rPr>
+          <w:sz w:val="32"/>
+          <w:szCs w:val="32"/>
+        </w:rPr>
+      </w:pPr>
+    </w:p>
+    <w:p>
+      <w:pPr>
+        <w:jc w:val="center"/>
         <w:rPr>
           <w:sz w:val="32"/>
           <w:szCs w:val="32"/>
@@ -1147,8 +1383,1011 @@
       </w:pPr>
       <w:bookmarkStart w:id="0" w:name="_GoBack"/>
       <w:bookmarkEnd w:id="0"/>
+      <w:r>
+        <w:rPr>
+          <w:sz w:val="32"/>
+          <w:szCs w:val="32"/>
+        </w:rPr>
+        <w:t>Modelo del dominio del PDV inicial</w:t>
+      </w:r>
+    </w:p>
+    <w:p>
+      <w:pPr>
+        <w:pStyle w:val="Prrafodelista"/>
+        <w:rPr>
+          <w:sz w:val="32"/>
+          <w:szCs w:val="32"/>
+        </w:rPr>
+      </w:pPr>
+    </w:p>
+    <w:p>
+      <w:pPr>
+        <w:pStyle w:val="Prrafodelista"/>
+        <w:rPr>
+          <w:sz w:val="32"/>
+          <w:szCs w:val="32"/>
+        </w:rPr>
+      </w:pPr>
+      <w:r>
+        <w:rPr>
+          <w:noProof/>
+          <w:sz w:val="32"/>
+          <w:szCs w:val="32"/>
+        </w:rPr>
+        <mc:AlternateContent>
+          <mc:Choice Requires="wps">
+            <w:drawing>
+              <wp:anchor distT="0" distB="0" distL="114300" distR="114300" simplePos="0" relativeHeight="251659264" behindDoc="0" locked="0" layoutInCell="1" allowOverlap="1" wp14:anchorId="5B74A72D" wp14:editId="253E509A">
+                <wp:simplePos x="0" y="0"/>
+                <wp:positionH relativeFrom="margin">
+                  <wp:align>left</wp:align>
+                </wp:positionH>
+                <wp:positionV relativeFrom="paragraph">
+                  <wp:posOffset>39028</wp:posOffset>
+                </wp:positionV>
+                <wp:extent cx="1000369" cy="390769"/>
+                <wp:effectExtent l="0" t="0" r="28575" b="28575"/>
+                <wp:wrapNone/>
+                <wp:docPr id="2" name="Rectángulo 2"/>
+                <wp:cNvGraphicFramePr/>
+                <a:graphic xmlns:a="http://schemas.openxmlformats.org/drawingml/2006/main">
+                  <a:graphicData uri="http://schemas.microsoft.com/office/word/2010/wordprocessingShape">
+                    <wps:wsp>
+                      <wps:cNvSpPr/>
+                      <wps:spPr>
+                        <a:xfrm>
+                          <a:off x="0" y="0"/>
+                          <a:ext cx="1000369" cy="390769"/>
+                        </a:xfrm>
+                        <a:prstGeom prst="rect">
+                          <a:avLst/>
+                        </a:prstGeom>
+                      </wps:spPr>
+                      <wps:style>
+                        <a:lnRef idx="2">
+                          <a:schemeClr val="accent6"/>
+                        </a:lnRef>
+                        <a:fillRef idx="1">
+                          <a:schemeClr val="lt1"/>
+                        </a:fillRef>
+                        <a:effectRef idx="0">
+                          <a:schemeClr val="accent6"/>
+                        </a:effectRef>
+                        <a:fontRef idx="minor">
+                          <a:schemeClr val="dk1"/>
+                        </a:fontRef>
+                      </wps:style>
+                      <wps:txbx>
+                        <w:txbxContent>
+                          <w:p>
+                            <w:pPr>
+                              <w:jc w:val="center"/>
+                            </w:pPr>
+                            <w:r>
+                              <w:t xml:space="preserve">Registro </w:t>
+                            </w:r>
+                          </w:p>
+                        </w:txbxContent>
+                      </wps:txbx>
+                      <wps:bodyPr rot="0" spcFirstLastPara="0" vertOverflow="overflow" horzOverflow="overflow" vert="horz" wrap="square" lIns="91440" tIns="45720" rIns="91440" bIns="45720" numCol="1" spcCol="0" rtlCol="0" fromWordArt="0" anchor="ctr" anchorCtr="0" forceAA="0" compatLnSpc="1">
+                        <a:prstTxWarp prst="textNoShape">
+                          <a:avLst/>
+                        </a:prstTxWarp>
+                        <a:noAutofit/>
+                      </wps:bodyPr>
+                    </wps:wsp>
+                  </a:graphicData>
+                </a:graphic>
+              </wp:anchor>
+            </w:drawing>
+          </mc:Choice>
+          <mc:Fallback>
+            <w:pict>
+              <v:rect w14:anchorId="5B74A72D" id="Rectángulo 2" o:spid="_x0000_s1026" style="position:absolute;left:0;text-align:left;margin-left:0;margin-top:3.05pt;width:78.75pt;height:30.75pt;z-index:251659264;visibility:visible;mso-wrap-style:square;mso-wrap-distance-left:9pt;mso-wrap-distance-top:0;mso-wrap-distance-right:9pt;mso-wrap-distance-bottom:0;mso-position-horizontal:left;mso-position-horizontal-relative:margin;mso-position-vertical:absolute;mso-position-vertical-relative:text;v-text-anchor:middle" o:gfxdata="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" fillcolor="white [3201]" strokecolor="#70ad47 [3209]" strokeweight="1pt">
+                <v:textbox>
+                  <w:txbxContent>
+                    <w:p>
+                      <w:pPr>
+                        <w:jc w:val="center"/>
+                      </w:pPr>
+                      <w:r>
+                        <w:t xml:space="preserve">Registro </w:t>
+                      </w:r>
+                    </w:p>
+                  </w:txbxContent>
+                </v:textbox>
+                <w10:wrap anchorx="margin"/>
+              </v:rect>
+            </w:pict>
+          </mc:Fallback>
+        </mc:AlternateContent>
+      </w:r>
+      <w:r>
+        <w:rPr>
+          <w:noProof/>
+          <w:sz w:val="32"/>
+          <w:szCs w:val="32"/>
+        </w:rPr>
+        <mc:AlternateContent>
+          <mc:Choice Requires="wps">
+            <w:drawing>
+              <wp:anchor distT="0" distB="0" distL="114300" distR="114300" simplePos="0" relativeHeight="251662336" behindDoc="0" locked="0" layoutInCell="1" allowOverlap="1" wp14:anchorId="0D44A171" wp14:editId="1CF22320">
+                <wp:simplePos x="0" y="0"/>
+                <wp:positionH relativeFrom="margin">
+                  <wp:posOffset>3751140</wp:posOffset>
+                </wp:positionH>
+                <wp:positionV relativeFrom="paragraph">
+                  <wp:posOffset>10013</wp:posOffset>
+                </wp:positionV>
+                <wp:extent cx="890270" cy="374455"/>
+                <wp:effectExtent l="0" t="0" r="24130" b="26035"/>
+                <wp:wrapNone/>
+                <wp:docPr id="4" name="Rectángulo 4"/>
+                <wp:cNvGraphicFramePr/>
+                <a:graphic xmlns:a="http://schemas.openxmlformats.org/drawingml/2006/main">
+                  <a:graphicData uri="http://schemas.microsoft.com/office/word/2010/wordprocessingShape">
+                    <wps:wsp>
+                      <wps:cNvSpPr/>
+                      <wps:spPr>
+                        <a:xfrm>
+                          <a:off x="0" y="0"/>
+                          <a:ext cx="890270" cy="374455"/>
+                        </a:xfrm>
+                        <a:prstGeom prst="rect">
+                          <a:avLst/>
+                        </a:prstGeom>
+                      </wps:spPr>
+                      <wps:style>
+                        <a:lnRef idx="2">
+                          <a:schemeClr val="accent6"/>
+                        </a:lnRef>
+                        <a:fillRef idx="1">
+                          <a:schemeClr val="lt1"/>
+                        </a:fillRef>
+                        <a:effectRef idx="0">
+                          <a:schemeClr val="accent6"/>
+                        </a:effectRef>
+                        <a:fontRef idx="minor">
+                          <a:schemeClr val="dk1"/>
+                        </a:fontRef>
+                      </wps:style>
+                      <wps:txbx>
+                        <w:txbxContent>
+                          <w:p>
+                            <w:pPr>
+                              <w:jc w:val="center"/>
+                            </w:pPr>
+                            <w:r>
+                              <w:t xml:space="preserve">Tienda </w:t>
+                            </w:r>
+                            <w:r>
+                              <w:t xml:space="preserve"> </w:t>
+                            </w:r>
+                          </w:p>
+                        </w:txbxContent>
+                      </wps:txbx>
+                      <wps:bodyPr rot="0" spcFirstLastPara="0" vertOverflow="overflow" horzOverflow="overflow" vert="horz" wrap="square" lIns="91440" tIns="45720" rIns="91440" bIns="45720" numCol="1" spcCol="0" rtlCol="0" fromWordArt="0" anchor="ctr" anchorCtr="0" forceAA="0" compatLnSpc="1">
+                        <a:prstTxWarp prst="textNoShape">
+                          <a:avLst/>
+                        </a:prstTxWarp>
+                        <a:noAutofit/>
+                      </wps:bodyPr>
+                    </wps:wsp>
+                  </a:graphicData>
+                </a:graphic>
+                <wp14:sizeRelH relativeFrom="margin">
+                  <wp14:pctWidth>0</wp14:pctWidth>
+                </wp14:sizeRelH>
+                <wp14:sizeRelV relativeFrom="margin">
+                  <wp14:pctHeight>0</wp14:pctHeight>
+                </wp14:sizeRelV>
+              </wp:anchor>
+            </w:drawing>
+          </mc:Choice>
+          <mc:Fallback>
+            <w:pict>
+              <v:rect w14:anchorId="0D44A171" id="Rectángulo 4" o:spid="_x0000_s1027" style="position:absolute;left:0;text-align:left;margin-left:295.35pt;margin-top:.8pt;width:70.1pt;height:29.5pt;z-index:251662336;visibility:visible;mso-wrap-style:square;mso-width-percent:0;mso-height-percent:0;mso-wrap-distance-left:9pt;mso-wrap-distance-top:0;mso-wrap-distance-right:9pt;mso-wrap-distance-bottom:0;mso-position-horizontal:absolute;mso-position-horizontal-relative:margin;mso-position-vertical:absolute;mso-position-vertical-relative:text;mso-width-percent:0;mso-height-percent:0;mso-width-relative:margin;mso-height-relative:margin;v-text-anchor:middle" o:gfxdata="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" fillcolor="white [3201]" strokecolor="#70ad47 [3209]" strokeweight="1pt">
+                <v:textbox>
+                  <w:txbxContent>
+                    <w:p>
+                      <w:pPr>
+                        <w:jc w:val="center"/>
+                      </w:pPr>
+                      <w:r>
+                        <w:t xml:space="preserve">Tienda </w:t>
+                      </w:r>
+                      <w:r>
+                        <w:t xml:space="preserve"> </w:t>
+                      </w:r>
+                    </w:p>
+                  </w:txbxContent>
+                </v:textbox>
+                <w10:wrap anchorx="margin"/>
+              </v:rect>
+            </w:pict>
+          </mc:Fallback>
+        </mc:AlternateContent>
+      </w:r>
+      <w:r>
+        <w:rPr>
+          <w:noProof/>
+          <w:sz w:val="32"/>
+          <w:szCs w:val="32"/>
+        </w:rPr>
+        <mc:AlternateContent>
+          <mc:Choice Requires="wps">
+            <w:drawing>
+              <wp:anchor distT="0" distB="0" distL="114300" distR="114300" simplePos="0" relativeHeight="251660288" behindDoc="0" locked="0" layoutInCell="1" allowOverlap="1">
+                <wp:simplePos x="0" y="0"/>
+                <wp:positionH relativeFrom="column">
+                  <wp:posOffset>1833929</wp:posOffset>
+                </wp:positionH>
+                <wp:positionV relativeFrom="paragraph">
+                  <wp:posOffset>32776</wp:posOffset>
+                </wp:positionV>
+                <wp:extent cx="890515" cy="382319"/>
+                <wp:effectExtent l="0" t="0" r="24130" b="17780"/>
+                <wp:wrapNone/>
+                <wp:docPr id="3" name="Rectángulo 3"/>
+                <wp:cNvGraphicFramePr/>
+                <a:graphic xmlns:a="http://schemas.openxmlformats.org/drawingml/2006/main">
+                  <a:graphicData uri="http://schemas.microsoft.com/office/word/2010/wordprocessingShape">
+                    <wps:wsp>
+                      <wps:cNvSpPr/>
+                      <wps:spPr>
+                        <a:xfrm>
+                          <a:off x="0" y="0"/>
+                          <a:ext cx="890515" cy="382319"/>
+                        </a:xfrm>
+                        <a:prstGeom prst="rect">
+                          <a:avLst/>
+                        </a:prstGeom>
+                      </wps:spPr>
+                      <wps:style>
+                        <a:lnRef idx="2">
+                          <a:schemeClr val="accent6"/>
+                        </a:lnRef>
+                        <a:fillRef idx="1">
+                          <a:schemeClr val="lt1"/>
+                        </a:fillRef>
+                        <a:effectRef idx="0">
+                          <a:schemeClr val="accent6"/>
+                        </a:effectRef>
+                        <a:fontRef idx="minor">
+                          <a:schemeClr val="dk1"/>
+                        </a:fontRef>
+                      </wps:style>
+                      <wps:txbx>
+                        <w:txbxContent>
+                          <w:p>
+                            <w:pPr>
+                              <w:jc w:val="center"/>
+                            </w:pPr>
+                            <w:r>
+                              <w:t xml:space="preserve">Producto </w:t>
+                            </w:r>
+                          </w:p>
+                        </w:txbxContent>
+                      </wps:txbx>
+                      <wps:bodyPr rot="0" spcFirstLastPara="0" vertOverflow="overflow" horzOverflow="overflow" vert="horz" wrap="square" lIns="91440" tIns="45720" rIns="91440" bIns="45720" numCol="1" spcCol="0" rtlCol="0" fromWordArt="0" anchor="ctr" anchorCtr="0" forceAA="0" compatLnSpc="1">
+                        <a:prstTxWarp prst="textNoShape">
+                          <a:avLst/>
+                        </a:prstTxWarp>
+                        <a:noAutofit/>
+                      </wps:bodyPr>
+                    </wps:wsp>
+                  </a:graphicData>
+                </a:graphic>
+                <wp14:sizeRelH relativeFrom="margin">
+                  <wp14:pctWidth>0</wp14:pctWidth>
+                </wp14:sizeRelH>
+                <wp14:sizeRelV relativeFrom="margin">
+                  <wp14:pctHeight>0</wp14:pctHeight>
+                </wp14:sizeRelV>
+              </wp:anchor>
+            </w:drawing>
+          </mc:Choice>
+          <mc:Fallback>
+            <w:pict>
+              <v:rect id="Rectángulo 3" o:spid="_x0000_s1028" style="position:absolute;left:0;text-align:left;margin-left:144.4pt;margin-top:2.6pt;width:70.1pt;height:30.1pt;z-index:251660288;visibility:visible;mso-wrap-style:square;mso-width-percent:0;mso-height-percent:0;mso-wrap-distance-left:9pt;mso-wrap-distance-top:0;mso-wrap-distance-right:9pt;mso-wrap-distance-bottom:0;mso-position-horizontal:absolute;mso-position-horizontal-relative:text;mso-position-vertical:absolute;mso-position-vertical-relative:text;mso-width-percent:0;mso-height-percent:0;mso-width-relative:margin;mso-height-relative:margin;v-text-anchor:middle" o:gfxdata="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" fillcolor="white [3201]" strokecolor="#70ad47 [3209]" strokeweight="1pt">
+                <v:textbox>
+                  <w:txbxContent>
+                    <w:p>
+                      <w:pPr>
+                        <w:jc w:val="center"/>
+                      </w:pPr>
+                      <w:r>
+                        <w:t xml:space="preserve">Producto </w:t>
+                      </w:r>
+                    </w:p>
+                  </w:txbxContent>
+                </v:textbox>
+              </v:rect>
+            </w:pict>
+          </mc:Fallback>
+        </mc:AlternateContent>
+      </w:r>
+    </w:p>
+    <w:p>
+      <w:pPr>
+        <w:pStyle w:val="Prrafodelista"/>
+        <w:rPr>
+          <w:sz w:val="32"/>
+          <w:szCs w:val="32"/>
+        </w:rPr>
+      </w:pPr>
+    </w:p>
+    <w:p>
+      <w:pPr>
+        <w:pStyle w:val="Prrafodelista"/>
+        <w:rPr>
+          <w:sz w:val="32"/>
+          <w:szCs w:val="32"/>
+        </w:rPr>
+      </w:pPr>
+      <w:r>
+        <w:rPr>
+          <w:noProof/>
+          <w:sz w:val="32"/>
+          <w:szCs w:val="32"/>
+        </w:rPr>
+        <mc:AlternateContent>
+          <mc:Choice Requires="wps">
+            <w:drawing>
+              <wp:anchor distT="0" distB="0" distL="114300" distR="114300" simplePos="0" relativeHeight="251668480" behindDoc="0" locked="0" layoutInCell="1" allowOverlap="1" wp14:anchorId="0D44A171" wp14:editId="1CF22320">
+                <wp:simplePos x="0" y="0"/>
+                <wp:positionH relativeFrom="column">
+                  <wp:posOffset>3770679</wp:posOffset>
+                </wp:positionH>
+                <wp:positionV relativeFrom="paragraph">
+                  <wp:posOffset>262890</wp:posOffset>
+                </wp:positionV>
+                <wp:extent cx="890270" cy="382270"/>
+                <wp:effectExtent l="0" t="0" r="24130" b="17780"/>
+                <wp:wrapNone/>
+                <wp:docPr id="7" name="Rectángulo 7"/>
+                <wp:cNvGraphicFramePr/>
+                <a:graphic xmlns:a="http://schemas.openxmlformats.org/drawingml/2006/main">
+                  <a:graphicData uri="http://schemas.microsoft.com/office/word/2010/wordprocessingShape">
+                    <wps:wsp>
+                      <wps:cNvSpPr/>
+                      <wps:spPr>
+                        <a:xfrm>
+                          <a:off x="0" y="0"/>
+                          <a:ext cx="890270" cy="382270"/>
+                        </a:xfrm>
+                        <a:prstGeom prst="rect">
+                          <a:avLst/>
+                        </a:prstGeom>
+                      </wps:spPr>
+                      <wps:style>
+                        <a:lnRef idx="2">
+                          <a:schemeClr val="accent6"/>
+                        </a:lnRef>
+                        <a:fillRef idx="1">
+                          <a:schemeClr val="lt1"/>
+                        </a:fillRef>
+                        <a:effectRef idx="0">
+                          <a:schemeClr val="accent6"/>
+                        </a:effectRef>
+                        <a:fontRef idx="minor">
+                          <a:schemeClr val="dk1"/>
+                        </a:fontRef>
+                      </wps:style>
+                      <wps:txbx>
+                        <w:txbxContent>
+                          <w:p>
+                            <w:r>
+                              <w:t xml:space="preserve">Cajero </w:t>
+                            </w:r>
+                          </w:p>
+                        </w:txbxContent>
+                      </wps:txbx>
+                      <wps:bodyPr rot="0" spcFirstLastPara="0" vertOverflow="overflow" horzOverflow="overflow" vert="horz" wrap="square" lIns="91440" tIns="45720" rIns="91440" bIns="45720" numCol="1" spcCol="0" rtlCol="0" fromWordArt="0" anchor="ctr" anchorCtr="0" forceAA="0" compatLnSpc="1">
+                        <a:prstTxWarp prst="textNoShape">
+                          <a:avLst/>
+                        </a:prstTxWarp>
+                        <a:noAutofit/>
+                      </wps:bodyPr>
+                    </wps:wsp>
+                  </a:graphicData>
+                </a:graphic>
+                <wp14:sizeRelH relativeFrom="margin">
+                  <wp14:pctWidth>0</wp14:pctWidth>
+                </wp14:sizeRelH>
+                <wp14:sizeRelV relativeFrom="margin">
+                  <wp14:pctHeight>0</wp14:pctHeight>
+                </wp14:sizeRelV>
+              </wp:anchor>
+            </w:drawing>
+          </mc:Choice>
+          <mc:Fallback>
+            <w:pict>
+              <v:rect w14:anchorId="0D44A171" id="Rectángulo 7" o:spid="_x0000_s1029" style="position:absolute;left:0;text-align:left;margin-left:296.9pt;margin-top:20.7pt;width:70.1pt;height:30.1pt;z-index:251668480;visibility:visible;mso-wrap-style:square;mso-width-percent:0;mso-height-percent:0;mso-wrap-distance-left:9pt;mso-wrap-distance-top:0;mso-wrap-distance-right:9pt;mso-wrap-distance-bottom:0;mso-position-horizontal:absolute;mso-position-horizontal-relative:text;mso-position-vertical:absolute;mso-position-vertical-relative:text;mso-width-percent:0;mso-height-percent:0;mso-width-relative:margin;mso-height-relative:margin;v-text-anchor:middle" o:gfxdata="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" fillcolor="white [3201]" strokecolor="#70ad47 [3209]" strokeweight="1pt">
+                <v:textbox>
+                  <w:txbxContent>
+                    <w:p>
+                      <w:r>
+                        <w:t xml:space="preserve">Cajero </w:t>
+                      </w:r>
+                    </w:p>
+                  </w:txbxContent>
+                </v:textbox>
+              </v:rect>
+            </w:pict>
+          </mc:Fallback>
+        </mc:AlternateContent>
+      </w:r>
+    </w:p>
+    <w:p>
+      <w:pPr>
+        <w:pStyle w:val="Prrafodelista"/>
+        <w:rPr>
+          <w:sz w:val="32"/>
+          <w:szCs w:val="32"/>
+        </w:rPr>
+      </w:pPr>
+      <w:r>
+        <w:rPr>
+          <w:noProof/>
+          <w:sz w:val="32"/>
+          <w:szCs w:val="32"/>
+        </w:rPr>
+        <mc:AlternateContent>
+          <mc:Choice Requires="wps">
+            <w:drawing>
+              <wp:anchor distT="0" distB="0" distL="114300" distR="114300" simplePos="0" relativeHeight="251666432" behindDoc="0" locked="0" layoutInCell="1" allowOverlap="1" wp14:anchorId="0D44A171" wp14:editId="1CF22320">
+                <wp:simplePos x="0" y="0"/>
+                <wp:positionH relativeFrom="column">
+                  <wp:posOffset>1858205</wp:posOffset>
+                </wp:positionH>
+                <wp:positionV relativeFrom="paragraph">
+                  <wp:posOffset>4445</wp:posOffset>
+                </wp:positionV>
+                <wp:extent cx="819932" cy="530274"/>
+                <wp:effectExtent l="0" t="0" r="18415" b="22225"/>
+                <wp:wrapNone/>
+                <wp:docPr id="6" name="Rectángulo 6"/>
+                <wp:cNvGraphicFramePr/>
+                <a:graphic xmlns:a="http://schemas.openxmlformats.org/drawingml/2006/main">
+                  <a:graphicData uri="http://schemas.microsoft.com/office/word/2010/wordprocessingShape">
+                    <wps:wsp>
+                      <wps:cNvSpPr/>
+                      <wps:spPr>
+                        <a:xfrm>
+                          <a:off x="0" y="0"/>
+                          <a:ext cx="819932" cy="530274"/>
+                        </a:xfrm>
+                        <a:prstGeom prst="rect">
+                          <a:avLst/>
+                        </a:prstGeom>
+                      </wps:spPr>
+                      <wps:style>
+                        <a:lnRef idx="2">
+                          <a:schemeClr val="accent6"/>
+                        </a:lnRef>
+                        <a:fillRef idx="1">
+                          <a:schemeClr val="lt1"/>
+                        </a:fillRef>
+                        <a:effectRef idx="0">
+                          <a:schemeClr val="accent6"/>
+                        </a:effectRef>
+                        <a:fontRef idx="minor">
+                          <a:schemeClr val="dk1"/>
+                        </a:fontRef>
+                      </wps:style>
+                      <wps:txbx>
+                        <w:txbxContent>
+                          <w:p>
+                            <w:pPr>
+                              <w:jc w:val="center"/>
+                            </w:pPr>
+                            <w:r>
+                              <w:t>Venta-detalle</w:t>
+                            </w:r>
+                          </w:p>
+                        </w:txbxContent>
+                      </wps:txbx>
+                      <wps:bodyPr rot="0" spcFirstLastPara="0" vertOverflow="overflow" horzOverflow="overflow" vert="horz" wrap="square" lIns="91440" tIns="45720" rIns="91440" bIns="45720" numCol="1" spcCol="0" rtlCol="0" fromWordArt="0" anchor="ctr" anchorCtr="0" forceAA="0" compatLnSpc="1">
+                        <a:prstTxWarp prst="textNoShape">
+                          <a:avLst/>
+                        </a:prstTxWarp>
+                        <a:noAutofit/>
+                      </wps:bodyPr>
+                    </wps:wsp>
+                  </a:graphicData>
+                </a:graphic>
+                <wp14:sizeRelH relativeFrom="margin">
+                  <wp14:pctWidth>0</wp14:pctWidth>
+                </wp14:sizeRelH>
+                <wp14:sizeRelV relativeFrom="margin">
+                  <wp14:pctHeight>0</wp14:pctHeight>
+                </wp14:sizeRelV>
+              </wp:anchor>
+            </w:drawing>
+          </mc:Choice>
+          <mc:Fallback>
+            <w:pict>
+              <v:rect w14:anchorId="0D44A171" id="Rectángulo 6" o:spid="_x0000_s1030" style="position:absolute;left:0;text-align:left;margin-left:146.3pt;margin-top:.35pt;width:64.55pt;height:41.75pt;z-index:251666432;visibility:visible;mso-wrap-style:square;mso-width-percent:0;mso-height-percent:0;mso-wrap-distance-left:9pt;mso-wrap-distance-top:0;mso-wrap-distance-right:9pt;mso-wrap-distance-bottom:0;mso-position-horizontal:absolute;mso-position-horizontal-relative:text;mso-position-vertical:absolute;mso-position-vertical-relative:text;mso-width-percent:0;mso-height-percent:0;mso-width-relative:margin;mso-height-relative:margin;v-text-anchor:middle" o:gfxdata="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" fillcolor="white [3201]" strokecolor="#70ad47 [3209]" strokeweight="1pt">
+                <v:textbox>
+                  <w:txbxContent>
+                    <w:p>
+                      <w:pPr>
+                        <w:jc w:val="center"/>
+                      </w:pPr>
+                      <w:r>
+                        <w:t>Venta-detalle</w:t>
+                      </w:r>
+                    </w:p>
+                  </w:txbxContent>
+                </v:textbox>
+              </v:rect>
+            </w:pict>
+          </mc:Fallback>
+        </mc:AlternateContent>
+      </w:r>
+      <w:r>
+        <w:rPr>
+          <w:noProof/>
+          <w:sz w:val="32"/>
+          <w:szCs w:val="32"/>
+        </w:rPr>
+        <mc:AlternateContent>
+          <mc:Choice Requires="wps">
+            <w:drawing>
+              <wp:anchor distT="0" distB="0" distL="114300" distR="114300" simplePos="0" relativeHeight="251664384" behindDoc="0" locked="0" layoutInCell="1" allowOverlap="1" wp14:anchorId="0D44A171" wp14:editId="1CF22320">
+                <wp:simplePos x="0" y="0"/>
+                <wp:positionH relativeFrom="column">
+                  <wp:posOffset>0</wp:posOffset>
+                </wp:positionH>
+                <wp:positionV relativeFrom="paragraph">
+                  <wp:posOffset>-635</wp:posOffset>
+                </wp:positionV>
+                <wp:extent cx="890515" cy="382319"/>
+                <wp:effectExtent l="0" t="0" r="24130" b="17780"/>
+                <wp:wrapNone/>
+                <wp:docPr id="5" name="Rectángulo 5"/>
+                <wp:cNvGraphicFramePr/>
+                <a:graphic xmlns:a="http://schemas.openxmlformats.org/drawingml/2006/main">
+                  <a:graphicData uri="http://schemas.microsoft.com/office/word/2010/wordprocessingShape">
+                    <wps:wsp>
+                      <wps:cNvSpPr/>
+                      <wps:spPr>
+                        <a:xfrm>
+                          <a:off x="0" y="0"/>
+                          <a:ext cx="890515" cy="382319"/>
+                        </a:xfrm>
+                        <a:prstGeom prst="rect">
+                          <a:avLst/>
+                        </a:prstGeom>
+                      </wps:spPr>
+                      <wps:style>
+                        <a:lnRef idx="2">
+                          <a:schemeClr val="accent6"/>
+                        </a:lnRef>
+                        <a:fillRef idx="1">
+                          <a:schemeClr val="lt1"/>
+                        </a:fillRef>
+                        <a:effectRef idx="0">
+                          <a:schemeClr val="accent6"/>
+                        </a:effectRef>
+                        <a:fontRef idx="minor">
+                          <a:schemeClr val="dk1"/>
+                        </a:fontRef>
+                      </wps:style>
+                      <wps:txbx>
+                        <w:txbxContent>
+                          <w:p>
+                            <w:pPr>
+                              <w:jc w:val="center"/>
+                            </w:pPr>
+                            <w:r>
+                              <w:t xml:space="preserve">Venta </w:t>
+                            </w:r>
+                          </w:p>
+                        </w:txbxContent>
+                      </wps:txbx>
+                      <wps:bodyPr rot="0" spcFirstLastPara="0" vertOverflow="overflow" horzOverflow="overflow" vert="horz" wrap="square" lIns="91440" tIns="45720" rIns="91440" bIns="45720" numCol="1" spcCol="0" rtlCol="0" fromWordArt="0" anchor="ctr" anchorCtr="0" forceAA="0" compatLnSpc="1">
+                        <a:prstTxWarp prst="textNoShape">
+                          <a:avLst/>
+                        </a:prstTxWarp>
+                        <a:noAutofit/>
+                      </wps:bodyPr>
+                    </wps:wsp>
+                  </a:graphicData>
+                </a:graphic>
+                <wp14:sizeRelH relativeFrom="margin">
+                  <wp14:pctWidth>0</wp14:pctWidth>
+                </wp14:sizeRelH>
+                <wp14:sizeRelV relativeFrom="margin">
+                  <wp14:pctHeight>0</wp14:pctHeight>
+                </wp14:sizeRelV>
+              </wp:anchor>
+            </w:drawing>
+          </mc:Choice>
+          <mc:Fallback>
+            <w:pict>
+              <v:rect w14:anchorId="0D44A171" id="Rectángulo 5" o:spid="_x0000_s1031" style="position:absolute;left:0;text-align:left;margin-left:0;margin-top:-.05pt;width:70.1pt;height:30.1pt;z-index:251664384;visibility:visible;mso-wrap-style:square;mso-width-percent:0;mso-height-percent:0;mso-wrap-distance-left:9pt;mso-wrap-distance-top:0;mso-wrap-distance-right:9pt;mso-wrap-distance-bottom:0;mso-position-horizontal:absolute;mso-position-horizontal-relative:text;mso-position-vertical:absolute;mso-position-vertical-relative:text;mso-width-percent:0;mso-height-percent:0;mso-width-relative:margin;mso-height-relative:margin;v-text-anchor:middle" o:gfxdata="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" fillcolor="white [3201]" strokecolor="#70ad47 [3209]" strokeweight="1pt">
+                <v:textbox>
+                  <w:txbxContent>
+                    <w:p>
+                      <w:pPr>
+                        <w:jc w:val="center"/>
+                      </w:pPr>
+                      <w:r>
+                        <w:t xml:space="preserve">Venta </w:t>
+                      </w:r>
+                    </w:p>
+                  </w:txbxContent>
+                </v:textbox>
+              </v:rect>
+            </w:pict>
+          </mc:Fallback>
+        </mc:AlternateContent>
+      </w:r>
+    </w:p>
+    <w:p>
+      <w:pPr>
+        <w:pStyle w:val="Prrafodelista"/>
+        <w:rPr>
+          <w:sz w:val="32"/>
+          <w:szCs w:val="32"/>
+        </w:rPr>
+      </w:pPr>
+    </w:p>
+    <w:p>
+      <w:pPr>
+        <w:pStyle w:val="Prrafodelista"/>
+        <w:rPr>
+          <w:sz w:val="32"/>
+          <w:szCs w:val="32"/>
+        </w:rPr>
+      </w:pPr>
+    </w:p>
+    <w:p>
+      <w:pPr>
+        <w:pStyle w:val="Prrafodelista"/>
+        <w:rPr>
+          <w:sz w:val="32"/>
+          <w:szCs w:val="32"/>
+        </w:rPr>
+      </w:pPr>
+      <w:r>
+        <w:rPr>
+          <w:noProof/>
+          <w:sz w:val="32"/>
+          <w:szCs w:val="32"/>
+        </w:rPr>
+        <mc:AlternateContent>
+          <mc:Choice Requires="wps">
+            <w:drawing>
+              <wp:anchor distT="0" distB="0" distL="114300" distR="114300" simplePos="0" relativeHeight="251674624" behindDoc="0" locked="0" layoutInCell="1" allowOverlap="1" wp14:anchorId="0D44A171" wp14:editId="1CF22320">
+                <wp:simplePos x="0" y="0"/>
+                <wp:positionH relativeFrom="column">
+                  <wp:posOffset>3882634</wp:posOffset>
+                </wp:positionH>
+                <wp:positionV relativeFrom="paragraph">
+                  <wp:posOffset>6984</wp:posOffset>
+                </wp:positionV>
+                <wp:extent cx="890515" cy="500185"/>
+                <wp:effectExtent l="0" t="0" r="24130" b="14605"/>
+                <wp:wrapNone/>
+                <wp:docPr id="10" name="Rectángulo 10"/>
+                <wp:cNvGraphicFramePr/>
+                <a:graphic xmlns:a="http://schemas.openxmlformats.org/drawingml/2006/main">
+                  <a:graphicData uri="http://schemas.microsoft.com/office/word/2010/wordprocessingShape">
+                    <wps:wsp>
+                      <wps:cNvSpPr/>
+                      <wps:spPr>
+                        <a:xfrm>
+                          <a:off x="0" y="0"/>
+                          <a:ext cx="890515" cy="500185"/>
+                        </a:xfrm>
+                        <a:prstGeom prst="rect">
+                          <a:avLst/>
+                        </a:prstGeom>
+                      </wps:spPr>
+                      <wps:style>
+                        <a:lnRef idx="2">
+                          <a:schemeClr val="accent6"/>
+                        </a:lnRef>
+                        <a:fillRef idx="1">
+                          <a:schemeClr val="lt1"/>
+                        </a:fillRef>
+                        <a:effectRef idx="0">
+                          <a:schemeClr val="accent6"/>
+                        </a:effectRef>
+                        <a:fontRef idx="minor">
+                          <a:schemeClr val="dk1"/>
+                        </a:fontRef>
+                      </wps:style>
+                      <wps:txbx>
+                        <w:txbxContent>
+                          <w:p>
+                            <w:pPr>
+                              <w:jc w:val="center"/>
+                            </w:pPr>
+                            <w:r>
+                              <w:t>Detalle-producto</w:t>
+                            </w:r>
+                          </w:p>
+                        </w:txbxContent>
+                      </wps:txbx>
+                      <wps:bodyPr rot="0" spcFirstLastPara="0" vertOverflow="overflow" horzOverflow="overflow" vert="horz" wrap="square" lIns="91440" tIns="45720" rIns="91440" bIns="45720" numCol="1" spcCol="0" rtlCol="0" fromWordArt="0" anchor="ctr" anchorCtr="0" forceAA="0" compatLnSpc="1">
+                        <a:prstTxWarp prst="textNoShape">
+                          <a:avLst/>
+                        </a:prstTxWarp>
+                        <a:noAutofit/>
+                      </wps:bodyPr>
+                    </wps:wsp>
+                  </a:graphicData>
+                </a:graphic>
+                <wp14:sizeRelH relativeFrom="margin">
+                  <wp14:pctWidth>0</wp14:pctWidth>
+                </wp14:sizeRelH>
+                <wp14:sizeRelV relativeFrom="margin">
+                  <wp14:pctHeight>0</wp14:pctHeight>
+                </wp14:sizeRelV>
+              </wp:anchor>
+            </w:drawing>
+          </mc:Choice>
+          <mc:Fallback>
+            <w:pict>
+              <v:rect w14:anchorId="0D44A171" id="Rectángulo 10" o:spid="_x0000_s1032" style="position:absolute;left:0;text-align:left;margin-left:305.7pt;margin-top:.55pt;width:70.1pt;height:39.4pt;z-index:251674624;visibility:visible;mso-wrap-style:square;mso-width-percent:0;mso-height-percent:0;mso-wrap-distance-left:9pt;mso-wrap-distance-top:0;mso-wrap-distance-right:9pt;mso-wrap-distance-bottom:0;mso-position-horizontal:absolute;mso-position-horizontal-relative:text;mso-position-vertical:absolute;mso-position-vertical-relative:text;mso-width-percent:0;mso-height-percent:0;mso-width-relative:margin;mso-height-relative:margin;v-text-anchor:middle" o:gfxdata="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" fillcolor="white [3201]" strokecolor="#70ad47 [3209]" strokeweight="1pt">
+                <v:textbox>
+                  <w:txbxContent>
+                    <w:p>
+                      <w:pPr>
+                        <w:jc w:val="center"/>
+                      </w:pPr>
+                      <w:r>
+                        <w:t>Detalle-producto</w:t>
+                      </w:r>
+                    </w:p>
+                  </w:txbxContent>
+                </v:textbox>
+              </v:rect>
+            </w:pict>
+          </mc:Fallback>
+        </mc:AlternateContent>
+      </w:r>
+      <w:r>
+        <w:rPr>
+          <w:noProof/>
+          <w:sz w:val="32"/>
+          <w:szCs w:val="32"/>
+        </w:rPr>
+        <mc:AlternateContent>
+          <mc:Choice Requires="wps">
+            <w:drawing>
+              <wp:anchor distT="0" distB="0" distL="114300" distR="114300" simplePos="0" relativeHeight="251672576" behindDoc="0" locked="0" layoutInCell="1" allowOverlap="1" wp14:anchorId="0D44A171" wp14:editId="1CF22320">
+                <wp:simplePos x="0" y="0"/>
+                <wp:positionH relativeFrom="column">
+                  <wp:posOffset>1832707</wp:posOffset>
+                </wp:positionH>
+                <wp:positionV relativeFrom="paragraph">
+                  <wp:posOffset>3908</wp:posOffset>
+                </wp:positionV>
+                <wp:extent cx="890515" cy="382319"/>
+                <wp:effectExtent l="0" t="0" r="24130" b="17780"/>
+                <wp:wrapNone/>
+                <wp:docPr id="9" name="Rectángulo 9"/>
+                <wp:cNvGraphicFramePr/>
+                <a:graphic xmlns:a="http://schemas.openxmlformats.org/drawingml/2006/main">
+                  <a:graphicData uri="http://schemas.microsoft.com/office/word/2010/wordprocessingShape">
+                    <wps:wsp>
+                      <wps:cNvSpPr/>
+                      <wps:spPr>
+                        <a:xfrm>
+                          <a:off x="0" y="0"/>
+                          <a:ext cx="890515" cy="382319"/>
+                        </a:xfrm>
+                        <a:prstGeom prst="rect">
+                          <a:avLst/>
+                        </a:prstGeom>
+                      </wps:spPr>
+                      <wps:style>
+                        <a:lnRef idx="2">
+                          <a:schemeClr val="accent6"/>
+                        </a:lnRef>
+                        <a:fillRef idx="1">
+                          <a:schemeClr val="lt1"/>
+                        </a:fillRef>
+                        <a:effectRef idx="0">
+                          <a:schemeClr val="accent6"/>
+                        </a:effectRef>
+                        <a:fontRef idx="minor">
+                          <a:schemeClr val="dk1"/>
+                        </a:fontRef>
+                      </wps:style>
+                      <wps:txbx>
+                        <w:txbxContent>
+                          <w:p>
+                            <w:pPr>
+                              <w:jc w:val="center"/>
+                            </w:pPr>
+                            <w:r>
+                              <w:t xml:space="preserve">Pago </w:t>
+                            </w:r>
+                          </w:p>
+                        </w:txbxContent>
+                      </wps:txbx>
+                      <wps:bodyPr rot="0" spcFirstLastPara="0" vertOverflow="overflow" horzOverflow="overflow" vert="horz" wrap="square" lIns="91440" tIns="45720" rIns="91440" bIns="45720" numCol="1" spcCol="0" rtlCol="0" fromWordArt="0" anchor="ctr" anchorCtr="0" forceAA="0" compatLnSpc="1">
+                        <a:prstTxWarp prst="textNoShape">
+                          <a:avLst/>
+                        </a:prstTxWarp>
+                        <a:noAutofit/>
+                      </wps:bodyPr>
+                    </wps:wsp>
+                  </a:graphicData>
+                </a:graphic>
+                <wp14:sizeRelH relativeFrom="margin">
+                  <wp14:pctWidth>0</wp14:pctWidth>
+                </wp14:sizeRelH>
+                <wp14:sizeRelV relativeFrom="margin">
+                  <wp14:pctHeight>0</wp14:pctHeight>
+                </wp14:sizeRelV>
+              </wp:anchor>
+            </w:drawing>
+          </mc:Choice>
+          <mc:Fallback>
+            <w:pict>
+              <v:rect w14:anchorId="0D44A171" id="Rectángulo 9" o:spid="_x0000_s1033" style="position:absolute;left:0;text-align:left;margin-left:144.3pt;margin-top:.3pt;width:70.1pt;height:30.1pt;z-index:251672576;visibility:visible;mso-wrap-style:square;mso-width-percent:0;mso-height-percent:0;mso-wrap-distance-left:9pt;mso-wrap-distance-top:0;mso-wrap-distance-right:9pt;mso-wrap-distance-bottom:0;mso-position-horizontal:absolute;mso-position-horizontal-relative:text;mso-position-vertical:absolute;mso-position-vertical-relative:text;mso-width-percent:0;mso-height-percent:0;mso-width-relative:margin;mso-height-relative:margin;v-text-anchor:middle" o:gfxdata="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" fillcolor="white [3201]" strokecolor="#70ad47 [3209]" strokeweight="1pt">
+                <v:textbox>
+                  <w:txbxContent>
+                    <w:p>
+                      <w:pPr>
+                        <w:jc w:val="center"/>
+                      </w:pPr>
+                      <w:r>
+                        <w:t xml:space="preserve">Pago </w:t>
+                      </w:r>
+                    </w:p>
+                  </w:txbxContent>
+                </v:textbox>
+              </v:rect>
+            </w:pict>
+          </mc:Fallback>
+        </mc:AlternateContent>
+      </w:r>
+      <w:r>
+        <w:rPr>
+          <w:noProof/>
+          <w:sz w:val="32"/>
+          <w:szCs w:val="32"/>
+        </w:rPr>
+        <mc:AlternateContent>
+          <mc:Choice Requires="wps">
+            <w:drawing>
+              <wp:anchor distT="0" distB="0" distL="114300" distR="114300" simplePos="0" relativeHeight="251670528" behindDoc="0" locked="0" layoutInCell="1" allowOverlap="1" wp14:anchorId="0D44A171" wp14:editId="1CF22320">
+                <wp:simplePos x="0" y="0"/>
+                <wp:positionH relativeFrom="column">
+                  <wp:posOffset>0</wp:posOffset>
+                </wp:positionH>
+                <wp:positionV relativeFrom="paragraph">
+                  <wp:posOffset>0</wp:posOffset>
+                </wp:positionV>
+                <wp:extent cx="890515" cy="382319"/>
+                <wp:effectExtent l="0" t="0" r="24130" b="17780"/>
+                <wp:wrapNone/>
+                <wp:docPr id="8" name="Rectángulo 8"/>
+                <wp:cNvGraphicFramePr/>
+                <a:graphic xmlns:a="http://schemas.openxmlformats.org/drawingml/2006/main">
+                  <a:graphicData uri="http://schemas.microsoft.com/office/word/2010/wordprocessingShape">
+                    <wps:wsp>
+                      <wps:cNvSpPr/>
+                      <wps:spPr>
+                        <a:xfrm>
+                          <a:off x="0" y="0"/>
+                          <a:ext cx="890515" cy="382319"/>
+                        </a:xfrm>
+                        <a:prstGeom prst="rect">
+                          <a:avLst/>
+                        </a:prstGeom>
+                      </wps:spPr>
+                      <wps:style>
+                        <a:lnRef idx="2">
+                          <a:schemeClr val="accent6"/>
+                        </a:lnRef>
+                        <a:fillRef idx="1">
+                          <a:schemeClr val="lt1"/>
+                        </a:fillRef>
+                        <a:effectRef idx="0">
+                          <a:schemeClr val="accent6"/>
+                        </a:effectRef>
+                        <a:fontRef idx="minor">
+                          <a:schemeClr val="dk1"/>
+                        </a:fontRef>
+                      </wps:style>
+                      <wps:txbx>
+                        <w:txbxContent>
+                          <w:p>
+                            <w:pPr>
+                              <w:jc w:val="center"/>
+                            </w:pPr>
+                            <w:r>
+                              <w:t xml:space="preserve">Cliente </w:t>
+                            </w:r>
+                          </w:p>
+                        </w:txbxContent>
+                      </wps:txbx>
+                      <wps:bodyPr rot="0" spcFirstLastPara="0" vertOverflow="overflow" horzOverflow="overflow" vert="horz" wrap="square" lIns="91440" tIns="45720" rIns="91440" bIns="45720" numCol="1" spcCol="0" rtlCol="0" fromWordArt="0" anchor="ctr" anchorCtr="0" forceAA="0" compatLnSpc="1">
+                        <a:prstTxWarp prst="textNoShape">
+                          <a:avLst/>
+                        </a:prstTxWarp>
+                        <a:noAutofit/>
+                      </wps:bodyPr>
+                    </wps:wsp>
+                  </a:graphicData>
+                </a:graphic>
+                <wp14:sizeRelH relativeFrom="margin">
+                  <wp14:pctWidth>0</wp14:pctWidth>
+                </wp14:sizeRelH>
+                <wp14:sizeRelV relativeFrom="margin">
+                  <wp14:pctHeight>0</wp14:pctHeight>
+                </wp14:sizeRelV>
+              </wp:anchor>
+            </w:drawing>
+          </mc:Choice>
+          <mc:Fallback>
+            <w:pict>
+              <v:rect w14:anchorId="0D44A171" id="Rectángulo 8" o:spid="_x0000_s1034" style="position:absolute;left:0;text-align:left;margin-left:0;margin-top:0;width:70.1pt;height:30.1pt;z-index:251670528;visibility:visible;mso-wrap-style:square;mso-width-percent:0;mso-height-percent:0;mso-wrap-distance-left:9pt;mso-wrap-distance-top:0;mso-wrap-distance-right:9pt;mso-wrap-distance-bottom:0;mso-position-horizontal:absolute;mso-position-horizontal-relative:text;mso-position-vertical:absolute;mso-position-vertical-relative:text;mso-width-percent:0;mso-height-percent:0;mso-width-relative:margin;mso-height-relative:margin;v-text-anchor:middle" o:gfxdata="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" fillcolor="white [3201]" strokecolor="#70ad47 [3209]" strokeweight="1pt">
+                <v:textbox>
+                  <w:txbxContent>
+                    <w:p>
+                      <w:pPr>
+                        <w:jc w:val="center"/>
+                      </w:pPr>
+                      <w:r>
+                        <w:t xml:space="preserve">Cliente </w:t>
+                      </w:r>
+                    </w:p>
+                  </w:txbxContent>
+                </v:textbox>
+              </v:rect>
+            </w:pict>
+          </mc:Fallback>
+        </mc:AlternateContent>
+      </w:r>
+    </w:p>
+    <w:p>
+      <w:pPr>
+        <w:pStyle w:val="Prrafodelista"/>
+        <w:rPr>
+          <w:sz w:val="32"/>
+          <w:szCs w:val="32"/>
+        </w:rPr>
+      </w:pPr>
+    </w:p>
+    <w:p>
+      <w:pPr>
+        <w:pStyle w:val="Prrafodelista"/>
+        <w:rPr>
+          <w:sz w:val="32"/>
+          <w:szCs w:val="32"/>
+        </w:rPr>
+      </w:pPr>
+    </w:p>
+    <w:p>
+      <w:pPr>
+        <w:pStyle w:val="Prrafodelista"/>
+        <w:rPr>
+          <w:sz w:val="32"/>
+          <w:szCs w:val="32"/>
+        </w:rPr>
+      </w:pPr>
+    </w:p>
+    <w:p>
+      <w:pPr>
+        <w:pStyle w:val="Prrafodelista"/>
+        <w:rPr>
+          <w:sz w:val="32"/>
+          <w:szCs w:val="32"/>
+        </w:rPr>
+      </w:pPr>
     </w:p>
     <w:sectPr>
+      <w:type w:val="continuous"/>
       <w:pgSz w:w="12240" w:h="15840"/>
       <w:pgMar w:top="1417" w:right="1701" w:bottom="1417" w:left="1701" w:header="708" w:footer="708" w:gutter="0"/>
       <w:cols w:space="708"/>
@@ -1161,6 +2400,345 @@
 <file path=word/numbering.xml><?xml version="1.0" encoding="utf-8"?>
 <w:numbering xmlns:wpc="http://schemas.microsoft.com/office/word/2010/wordprocessingCanvas" xmlns:cx="http://schemas.microsoft.com/office/drawing/2014/chartex" xmlns:cx1="http://schemas.microsoft.com/office/drawing/2015/9/8/chartex" xmlns:cx2="http://schemas.microsoft.com/office/drawing/2015/10/21/chartex" xmlns:cx3="http://schemas.microsoft.com/office/drawing/2016/5/9/chartex" xmlns:cx4="http://schemas.microsoft.com/office/drawing/2016/5/10/chartex" xmlns:cx5="http://schemas.microsoft.com/office/drawing/2016/5/11/chartex" xmlns:cx6="http://schemas.microsoft.com/office/drawing/2016/5/12/chartex" xmlns:cx7="http://schemas.microsoft.com/office/drawing/2016/5/13/chartex" xmlns:cx8="http://schemas.microsoft.com/office/drawing/2016/5/14/chartex" xmlns:mc="http://schemas.openxmlformats.org/markup-compatibility/2006" xmlns:aink="http://schemas.microsoft.com/office/drawing/2016/ink" xmlns:am3d="http://schemas.microsoft.com/office/drawing/2017/model3d" xmlns:o="urn:schemas-microsoft-com:office:office" xmlns:r="http://schemas.openxmlformats.org/officeDocument/2006/relationships" xmlns:m="http://schemas.openxmlformats.org/officeDocument/2006/math" xmlns:v="urn:schemas-microsoft-com:vml" xmlns:wp14="http://schemas.microsoft.com/office/word/2010/wordprocessingDrawing" xmlns:wp="http://schemas.openxmlformats.org/drawingml/2006/wordprocessingDrawing" xmlns:w10="urn:schemas-microsoft-com:office:word" xmlns:w="http://schemas.openxmlformats.org/wordprocessingml/2006/main" xmlns:w14="http://schemas.microsoft.com/office/word/2010/wordml" xmlns:w15="http://schemas.microsoft.com/office/word/2012/wordml" xmlns:w16cid="http://schemas.microsoft.com/office/word/2016/wordml/cid" xmlns:w16se="http://schemas.microsoft.com/office/word/2015/wordml/symex" xmlns:wpg="http://schemas.microsoft.com/office/word/2010/wordprocessingGroup" xmlns:wpi="http://schemas.microsoft.com/office/word/2010/wordprocessingInk" xmlns:wne="http://schemas.microsoft.com/office/word/2006/wordml" xmlns:wps="http://schemas.microsoft.com/office/word/2010/wordprocessingShape" mc:Ignorable="w14 w15 w16se w16cid wp14">
   <w:abstractNum w:abstractNumId="0" w15:restartNumberingAfterBreak="0">
+    <w:nsid w:val="176B2B79"/>
+    <w:multiLevelType w:val="hybridMultilevel"/>
+    <w:tmpl w:val="F05ED20E"/>
+    <w:lvl w:ilvl="0" w:tplc="080A0001">
+      <w:start w:val="1"/>
+      <w:numFmt w:val="bullet"/>
+      <w:lvlText w:val=""/>
+      <w:lvlJc w:val="left"/>
+      <w:pPr>
+        <w:ind w:left="1440" w:hanging="360"/>
+      </w:pPr>
+      <w:rPr>
+        <w:rFonts w:ascii="Symbol" w:hAnsi="Symbol" w:hint="default"/>
+      </w:rPr>
+    </w:lvl>
+    <w:lvl w:ilvl="1" w:tplc="080A0003" w:tentative="1">
+      <w:start w:val="1"/>
+      <w:numFmt w:val="bullet"/>
+      <w:lvlText w:val="o"/>
+      <w:lvlJc w:val="left"/>
+      <w:pPr>
+        <w:ind w:left="2160" w:hanging="360"/>
+      </w:pPr>
+      <w:rPr>
+        <w:rFonts w:ascii="Courier New" w:hAnsi="Courier New" w:cs="Courier New" w:hint="default"/>
+      </w:rPr>
+    </w:lvl>
+    <w:lvl w:ilvl="2" w:tplc="080A0005" w:tentative="1">
+      <w:start w:val="1"/>
+      <w:numFmt w:val="bullet"/>
+      <w:lvlText w:val=""/>
+      <w:lvlJc w:val="left"/>
+      <w:pPr>
+        <w:ind w:left="2880" w:hanging="360"/>
+      </w:pPr>
+      <w:rPr>
+        <w:rFonts w:ascii="Wingdings" w:hAnsi="Wingdings" w:hint="default"/>
+      </w:rPr>
+    </w:lvl>
+    <w:lvl w:ilvl="3" w:tplc="080A0001" w:tentative="1">
+      <w:start w:val="1"/>
+      <w:numFmt w:val="bullet"/>
+      <w:lvlText w:val=""/>
+      <w:lvlJc w:val="left"/>
+      <w:pPr>
+        <w:ind w:left="3600" w:hanging="360"/>
+      </w:pPr>
+      <w:rPr>
+        <w:rFonts w:ascii="Symbol" w:hAnsi="Symbol" w:hint="default"/>
+      </w:rPr>
+    </w:lvl>
+    <w:lvl w:ilvl="4" w:tplc="080A0003" w:tentative="1">
+      <w:start w:val="1"/>
+      <w:numFmt w:val="bullet"/>
+      <w:lvlText w:val="o"/>
+      <w:lvlJc w:val="left"/>
+      <w:pPr>
+        <w:ind w:left="4320" w:hanging="360"/>
+      </w:pPr>
+      <w:rPr>
+        <w:rFonts w:ascii="Courier New" w:hAnsi="Courier New" w:cs="Courier New" w:hint="default"/>
+      </w:rPr>
+    </w:lvl>
+    <w:lvl w:ilvl="5" w:tplc="080A0005" w:tentative="1">
+      <w:start w:val="1"/>
+      <w:numFmt w:val="bullet"/>
+      <w:lvlText w:val=""/>
+      <w:lvlJc w:val="left"/>
+      <w:pPr>
+        <w:ind w:left="5040" w:hanging="360"/>
+      </w:pPr>
+      <w:rPr>
+        <w:rFonts w:ascii="Wingdings" w:hAnsi="Wingdings" w:hint="default"/>
+      </w:rPr>
+    </w:lvl>
+    <w:lvl w:ilvl="6" w:tplc="080A0001" w:tentative="1">
+      <w:start w:val="1"/>
+      <w:numFmt w:val="bullet"/>
+      <w:lvlText w:val=""/>
+      <w:lvlJc w:val="left"/>
+      <w:pPr>
+        <w:ind w:left="5760" w:hanging="360"/>
+      </w:pPr>
+      <w:rPr>
+        <w:rFonts w:ascii="Symbol" w:hAnsi="Symbol" w:hint="default"/>
+      </w:rPr>
+    </w:lvl>
+    <w:lvl w:ilvl="7" w:tplc="080A0003" w:tentative="1">
+      <w:start w:val="1"/>
+      <w:numFmt w:val="bullet"/>
+      <w:lvlText w:val="o"/>
+      <w:lvlJc w:val="left"/>
+      <w:pPr>
+        <w:ind w:left="6480" w:hanging="360"/>
+      </w:pPr>
+      <w:rPr>
+        <w:rFonts w:ascii="Courier New" w:hAnsi="Courier New" w:cs="Courier New" w:hint="default"/>
+      </w:rPr>
+    </w:lvl>
+    <w:lvl w:ilvl="8" w:tplc="080A0005" w:tentative="1">
+      <w:start w:val="1"/>
+      <w:numFmt w:val="bullet"/>
+      <w:lvlText w:val=""/>
+      <w:lvlJc w:val="left"/>
+      <w:pPr>
+        <w:ind w:left="7200" w:hanging="360"/>
+      </w:pPr>
+      <w:rPr>
+        <w:rFonts w:ascii="Wingdings" w:hAnsi="Wingdings" w:hint="default"/>
+      </w:rPr>
+    </w:lvl>
+  </w:abstractNum>
+  <w:abstractNum w:abstractNumId="1" w15:restartNumberingAfterBreak="0">
+    <w:nsid w:val="2BCC784B"/>
+    <w:multiLevelType w:val="hybridMultilevel"/>
+    <w:tmpl w:val="6FA81412"/>
+    <w:lvl w:ilvl="0" w:tplc="080A0001">
+      <w:start w:val="1"/>
+      <w:numFmt w:val="bullet"/>
+      <w:lvlText w:val=""/>
+      <w:lvlJc w:val="left"/>
+      <w:pPr>
+        <w:ind w:left="720" w:hanging="360"/>
+      </w:pPr>
+      <w:rPr>
+        <w:rFonts w:ascii="Symbol" w:hAnsi="Symbol" w:hint="default"/>
+      </w:rPr>
+    </w:lvl>
+    <w:lvl w:ilvl="1" w:tplc="080A0003" w:tentative="1">
+      <w:start w:val="1"/>
+      <w:numFmt w:val="bullet"/>
+      <w:lvlText w:val="o"/>
+      <w:lvlJc w:val="left"/>
+      <w:pPr>
+        <w:ind w:left="1440" w:hanging="360"/>
+      </w:pPr>
+      <w:rPr>
+        <w:rFonts w:ascii="Courier New" w:hAnsi="Courier New" w:cs="Courier New" w:hint="default"/>
+      </w:rPr>
+    </w:lvl>
+    <w:lvl w:ilvl="2" w:tplc="080A0005" w:tentative="1">
+      <w:start w:val="1"/>
+      <w:numFmt w:val="bullet"/>
+      <w:lvlText w:val=""/>
+      <w:lvlJc w:val="left"/>
+      <w:pPr>
+        <w:ind w:left="2160" w:hanging="360"/>
+      </w:pPr>
+      <w:rPr>
+        <w:rFonts w:ascii="Wingdings" w:hAnsi="Wingdings" w:hint="default"/>
+      </w:rPr>
+    </w:lvl>
+    <w:lvl w:ilvl="3" w:tplc="080A0001" w:tentative="1">
+      <w:start w:val="1"/>
+      <w:numFmt w:val="bullet"/>
+      <w:lvlText w:val=""/>
+      <w:lvlJc w:val="left"/>
+      <w:pPr>
+        <w:ind w:left="2880" w:hanging="360"/>
+      </w:pPr>
+      <w:rPr>
+        <w:rFonts w:ascii="Symbol" w:hAnsi="Symbol" w:hint="default"/>
+      </w:rPr>
+    </w:lvl>
+    <w:lvl w:ilvl="4" w:tplc="080A0003" w:tentative="1">
+      <w:start w:val="1"/>
+      <w:numFmt w:val="bullet"/>
+      <w:lvlText w:val="o"/>
+      <w:lvlJc w:val="left"/>
+      <w:pPr>
+        <w:ind w:left="3600" w:hanging="360"/>
+      </w:pPr>
+      <w:rPr>
+        <w:rFonts w:ascii="Courier New" w:hAnsi="Courier New" w:cs="Courier New" w:hint="default"/>
+      </w:rPr>
+    </w:lvl>
+    <w:lvl w:ilvl="5" w:tplc="080A0005" w:tentative="1">
+      <w:start w:val="1"/>
+      <w:numFmt w:val="bullet"/>
+      <w:lvlText w:val=""/>
+      <w:lvlJc w:val="left"/>
+      <w:pPr>
+        <w:ind w:left="4320" w:hanging="360"/>
+      </w:pPr>
+      <w:rPr>
+        <w:rFonts w:ascii="Wingdings" w:hAnsi="Wingdings" w:hint="default"/>
+      </w:rPr>
+    </w:lvl>
+    <w:lvl w:ilvl="6" w:tplc="080A0001" w:tentative="1">
+      <w:start w:val="1"/>
+      <w:numFmt w:val="bullet"/>
+      <w:lvlText w:val=""/>
+      <w:lvlJc w:val="left"/>
+      <w:pPr>
+        <w:ind w:left="5040" w:hanging="360"/>
+      </w:pPr>
+      <w:rPr>
+        <w:rFonts w:ascii="Symbol" w:hAnsi="Symbol" w:hint="default"/>
+      </w:rPr>
+    </w:lvl>
+    <w:lvl w:ilvl="7" w:tplc="080A0003" w:tentative="1">
+      <w:start w:val="1"/>
+      <w:numFmt w:val="bullet"/>
+      <w:lvlText w:val="o"/>
+      <w:lvlJc w:val="left"/>
+      <w:pPr>
+        <w:ind w:left="5760" w:hanging="360"/>
+      </w:pPr>
+      <w:rPr>
+        <w:rFonts w:ascii="Courier New" w:hAnsi="Courier New" w:cs="Courier New" w:hint="default"/>
+      </w:rPr>
+    </w:lvl>
+    <w:lvl w:ilvl="8" w:tplc="080A0005" w:tentative="1">
+      <w:start w:val="1"/>
+      <w:numFmt w:val="bullet"/>
+      <w:lvlText w:val=""/>
+      <w:lvlJc w:val="left"/>
+      <w:pPr>
+        <w:ind w:left="6480" w:hanging="360"/>
+      </w:pPr>
+      <w:rPr>
+        <w:rFonts w:ascii="Wingdings" w:hAnsi="Wingdings" w:hint="default"/>
+      </w:rPr>
+    </w:lvl>
+  </w:abstractNum>
+  <w:abstractNum w:abstractNumId="2" w15:restartNumberingAfterBreak="0">
+    <w:nsid w:val="31DE5382"/>
+    <w:multiLevelType w:val="hybridMultilevel"/>
+    <w:tmpl w:val="D4DA2DA6"/>
+    <w:lvl w:ilvl="0" w:tplc="080A0001">
+      <w:start w:val="1"/>
+      <w:numFmt w:val="bullet"/>
+      <w:lvlText w:val=""/>
+      <w:lvlJc w:val="left"/>
+      <w:pPr>
+        <w:ind w:left="720" w:hanging="360"/>
+      </w:pPr>
+      <w:rPr>
+        <w:rFonts w:ascii="Symbol" w:hAnsi="Symbol" w:hint="default"/>
+      </w:rPr>
+    </w:lvl>
+    <w:lvl w:ilvl="1" w:tplc="080A0003" w:tentative="1">
+      <w:start w:val="1"/>
+      <w:numFmt w:val="bullet"/>
+      <w:lvlText w:val="o"/>
+      <w:lvlJc w:val="left"/>
+      <w:pPr>
+        <w:ind w:left="1440" w:hanging="360"/>
+      </w:pPr>
+      <w:rPr>
+        <w:rFonts w:ascii="Courier New" w:hAnsi="Courier New" w:cs="Courier New" w:hint="default"/>
+      </w:rPr>
+    </w:lvl>
+    <w:lvl w:ilvl="2" w:tplc="080A0005" w:tentative="1">
+      <w:start w:val="1"/>
+      <w:numFmt w:val="bullet"/>
+      <w:lvlText w:val=""/>
+      <w:lvlJc w:val="left"/>
+      <w:pPr>
+        <w:ind w:left="2160" w:hanging="360"/>
+      </w:pPr>
+      <w:rPr>
+        <w:rFonts w:ascii="Wingdings" w:hAnsi="Wingdings" w:hint="default"/>
+      </w:rPr>
+    </w:lvl>
+    <w:lvl w:ilvl="3" w:tplc="080A0001" w:tentative="1">
+      <w:start w:val="1"/>
+      <w:numFmt w:val="bullet"/>
+      <w:lvlText w:val=""/>
+      <w:lvlJc w:val="left"/>
+      <w:pPr>
+        <w:ind w:left="2880" w:hanging="360"/>
+      </w:pPr>
+      <w:rPr>
+        <w:rFonts w:ascii="Symbol" w:hAnsi="Symbol" w:hint="default"/>
+      </w:rPr>
+    </w:lvl>
+    <w:lvl w:ilvl="4" w:tplc="080A0003" w:tentative="1">
+      <w:start w:val="1"/>
+      <w:numFmt w:val="bullet"/>
+      <w:lvlText w:val="o"/>
+      <w:lvlJc w:val="left"/>
+      <w:pPr>
+        <w:ind w:left="3600" w:hanging="360"/>
+      </w:pPr>
+      <w:rPr>
+        <w:rFonts w:ascii="Courier New" w:hAnsi="Courier New" w:cs="Courier New" w:hint="default"/>
+      </w:rPr>
+    </w:lvl>
+    <w:lvl w:ilvl="5" w:tplc="080A0005" w:tentative="1">
+      <w:start w:val="1"/>
+      <w:numFmt w:val="bullet"/>
+      <w:lvlText w:val=""/>
+      <w:lvlJc w:val="left"/>
+      <w:pPr>
+        <w:ind w:left="4320" w:hanging="360"/>
+      </w:pPr>
+      <w:rPr>
+        <w:rFonts w:ascii="Wingdings" w:hAnsi="Wingdings" w:hint="default"/>
+      </w:rPr>
+    </w:lvl>
+    <w:lvl w:ilvl="6" w:tplc="080A0001" w:tentative="1">
+      <w:start w:val="1"/>
+      <w:numFmt w:val="bullet"/>
+      <w:lvlText w:val=""/>
+      <w:lvlJc w:val="left"/>
+      <w:pPr>
+        <w:ind w:left="5040" w:hanging="360"/>
+      </w:pPr>
+      <w:rPr>
+        <w:rFonts w:ascii="Symbol" w:hAnsi="Symbol" w:hint="default"/>
+      </w:rPr>
+    </w:lvl>
+    <w:lvl w:ilvl="7" w:tplc="080A0003" w:tentative="1">
+      <w:start w:val="1"/>
+      <w:numFmt w:val="bullet"/>
+      <w:lvlText w:val="o"/>
+      <w:lvlJc w:val="left"/>
+      <w:pPr>
+        <w:ind w:left="5760" w:hanging="360"/>
+      </w:pPr>
+      <w:rPr>
+        <w:rFonts w:ascii="Courier New" w:hAnsi="Courier New" w:cs="Courier New" w:hint="default"/>
+      </w:rPr>
+    </w:lvl>
+    <w:lvl w:ilvl="8" w:tplc="080A0005" w:tentative="1">
+      <w:start w:val="1"/>
+      <w:numFmt w:val="bullet"/>
+      <w:lvlText w:val=""/>
+      <w:lvlJc w:val="left"/>
+      <w:pPr>
+        <w:ind w:left="6480" w:hanging="360"/>
+      </w:pPr>
+      <w:rPr>
+        <w:rFonts w:ascii="Wingdings" w:hAnsi="Wingdings" w:hint="default"/>
+      </w:rPr>
+    </w:lvl>
+  </w:abstractNum>
+  <w:abstractNum w:abstractNumId="3" w15:restartNumberingAfterBreak="0">
     <w:nsid w:val="3F822B52"/>
     <w:multiLevelType w:val="hybridMultilevel"/>
     <w:tmpl w:val="C08E7C3C"/>
@@ -1247,7 +2825,16 @@
     </w:lvl>
   </w:abstractNum>
   <w:num w:numId="1">
+    <w:abstractNumId w:val="3"/>
+  </w:num>
+  <w:num w:numId="2">
+    <w:abstractNumId w:val="2"/>
+  </w:num>
+  <w:num w:numId="3">
     <w:abstractNumId w:val="0"/>
+  </w:num>
+  <w:num w:numId="4">
+    <w:abstractNumId w:val="1"/>
   </w:num>
 </w:numbering>
 </file>

</xml_diff>

<commit_message>
modelo del dominioparcial y contratos
</commit_message>
<xml_diff>
--- a/Modelo de dominio.docx
+++ b/Modelo de dominio.docx
@@ -1381,8 +1381,6 @@
           <w:szCs w:val="32"/>
         </w:rPr>
       </w:pPr>
-      <w:bookmarkStart w:id="0" w:name="_GoBack"/>
-      <w:bookmarkEnd w:id="0"/>
       <w:r>
         <w:rPr>
           <w:sz w:val="32"/>
@@ -1558,10 +1556,7 @@
                               <w:jc w:val="center"/>
                             </w:pPr>
                             <w:r>
-                              <w:t xml:space="preserve">Tienda </w:t>
-                            </w:r>
-                            <w:r>
-                              <w:t xml:space="preserve"> </w:t>
+                              <w:t xml:space="preserve">Tienda  </w:t>
                             </w:r>
                           </w:p>
                         </w:txbxContent>
@@ -1594,10 +1589,7 @@
                         <w:jc w:val="center"/>
                       </w:pPr>
                       <w:r>
-                        <w:t xml:space="preserve">Tienda </w:t>
-                      </w:r>
-                      <w:r>
-                        <w:t xml:space="preserve"> </w:t>
+                        <w:t xml:space="preserve">Tienda  </w:t>
                       </w:r>
                     </w:p>
                   </w:txbxContent>
@@ -2386,6 +2378,2504 @@
         </w:rPr>
       </w:pPr>
     </w:p>
+    <w:p>
+      <w:pPr>
+        <w:pStyle w:val="Prrafodelista"/>
+        <w:rPr>
+          <w:sz w:val="32"/>
+          <w:szCs w:val="32"/>
+        </w:rPr>
+      </w:pPr>
+    </w:p>
+    <w:p>
+      <w:pPr>
+        <w:pStyle w:val="Prrafodelista"/>
+        <w:rPr>
+          <w:sz w:val="32"/>
+          <w:szCs w:val="32"/>
+        </w:rPr>
+      </w:pPr>
+    </w:p>
+    <w:p>
+      <w:pPr>
+        <w:pStyle w:val="Prrafodelista"/>
+        <w:rPr>
+          <w:sz w:val="32"/>
+          <w:szCs w:val="32"/>
+        </w:rPr>
+      </w:pPr>
+      <w:r>
+        <w:rPr>
+          <w:sz w:val="32"/>
+          <w:szCs w:val="32"/>
+        </w:rPr>
+        <w:lastRenderedPageBreak/>
+        <w:t>Modelo del dominio parcial del punto de venta</w:t>
+      </w:r>
+    </w:p>
+    <w:p>
+      <w:pPr>
+        <w:pStyle w:val="Prrafodelista"/>
+        <w:rPr>
+          <w:sz w:val="32"/>
+          <w:szCs w:val="32"/>
+        </w:rPr>
+      </w:pPr>
+    </w:p>
+    <w:p>
+      <w:pPr>
+        <w:pStyle w:val="Prrafodelista"/>
+        <w:rPr>
+          <w:sz w:val="32"/>
+          <w:szCs w:val="32"/>
+        </w:rPr>
+      </w:pPr>
+    </w:p>
+    <w:p>
+      <w:pPr>
+        <w:pStyle w:val="Prrafodelista"/>
+        <w:rPr>
+          <w:sz w:val="32"/>
+          <w:szCs w:val="32"/>
+        </w:rPr>
+      </w:pPr>
+      <w:r>
+        <w:rPr>
+          <w:noProof/>
+          <w:sz w:val="32"/>
+          <w:szCs w:val="32"/>
+        </w:rPr>
+        <mc:AlternateContent>
+          <mc:Choice Requires="wps">
+            <w:drawing>
+              <wp:anchor distT="0" distB="0" distL="114300" distR="114300" simplePos="0" relativeHeight="251677696" behindDoc="0" locked="0" layoutInCell="1" allowOverlap="1" wp14:anchorId="3FA7C6A7" wp14:editId="227CCAFD">
+                <wp:simplePos x="0" y="0"/>
+                <wp:positionH relativeFrom="margin">
+                  <wp:align>right</wp:align>
+                </wp:positionH>
+                <wp:positionV relativeFrom="paragraph">
+                  <wp:posOffset>11431</wp:posOffset>
+                </wp:positionV>
+                <wp:extent cx="933450" cy="304800"/>
+                <wp:effectExtent l="0" t="0" r="19050" b="19050"/>
+                <wp:wrapNone/>
+                <wp:docPr id="13" name="Rectángulo 13"/>
+                <wp:cNvGraphicFramePr/>
+                <a:graphic xmlns:a="http://schemas.openxmlformats.org/drawingml/2006/main">
+                  <a:graphicData uri="http://schemas.microsoft.com/office/word/2010/wordprocessingShape">
+                    <wps:wsp>
+                      <wps:cNvSpPr/>
+                      <wps:spPr>
+                        <a:xfrm>
+                          <a:off x="0" y="0"/>
+                          <a:ext cx="933450" cy="304800"/>
+                        </a:xfrm>
+                        <a:prstGeom prst="rect">
+                          <a:avLst/>
+                        </a:prstGeom>
+                      </wps:spPr>
+                      <wps:style>
+                        <a:lnRef idx="2">
+                          <a:schemeClr val="accent6"/>
+                        </a:lnRef>
+                        <a:fillRef idx="1">
+                          <a:schemeClr val="lt1"/>
+                        </a:fillRef>
+                        <a:effectRef idx="0">
+                          <a:schemeClr val="accent6"/>
+                        </a:effectRef>
+                        <a:fontRef idx="minor">
+                          <a:schemeClr val="dk1"/>
+                        </a:fontRef>
+                      </wps:style>
+                      <wps:txbx>
+                        <w:txbxContent>
+                          <w:p>
+                            <w:pPr>
+                              <w:jc w:val="center"/>
+                            </w:pPr>
+                            <w:r>
+                              <w:t xml:space="preserve">Producto </w:t>
+                            </w:r>
+                          </w:p>
+                        </w:txbxContent>
+                      </wps:txbx>
+                      <wps:bodyPr rot="0" spcFirstLastPara="0" vertOverflow="overflow" horzOverflow="overflow" vert="horz" wrap="square" lIns="91440" tIns="45720" rIns="91440" bIns="45720" numCol="1" spcCol="0" rtlCol="0" fromWordArt="0" anchor="ctr" anchorCtr="0" forceAA="0" compatLnSpc="1">
+                        <a:prstTxWarp prst="textNoShape">
+                          <a:avLst/>
+                        </a:prstTxWarp>
+                        <a:noAutofit/>
+                      </wps:bodyPr>
+                    </wps:wsp>
+                  </a:graphicData>
+                </a:graphic>
+                <wp14:sizeRelH relativeFrom="margin">
+                  <wp14:pctWidth>0</wp14:pctWidth>
+                </wp14:sizeRelH>
+                <wp14:sizeRelV relativeFrom="margin">
+                  <wp14:pctHeight>0</wp14:pctHeight>
+                </wp14:sizeRelV>
+              </wp:anchor>
+            </w:drawing>
+          </mc:Choice>
+          <mc:Fallback>
+            <w:pict>
+              <v:rect w14:anchorId="3FA7C6A7" id="Rectángulo 13" o:spid="_x0000_s1035" style="position:absolute;left:0;text-align:left;margin-left:22.3pt;margin-top:.9pt;width:73.5pt;height:24pt;z-index:251677696;visibility:visible;mso-wrap-style:square;mso-width-percent:0;mso-height-percent:0;mso-wrap-distance-left:9pt;mso-wrap-distance-top:0;mso-wrap-distance-right:9pt;mso-wrap-distance-bottom:0;mso-position-horizontal:right;mso-position-horizontal-relative:margin;mso-position-vertical:absolute;mso-position-vertical-relative:text;mso-width-percent:0;mso-height-percent:0;mso-width-relative:margin;mso-height-relative:margin;v-text-anchor:middle" o:gfxdata="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" fillcolor="white [3201]" strokecolor="#70ad47 [3209]" strokeweight="1pt">
+                <v:textbox>
+                  <w:txbxContent>
+                    <w:p>
+                      <w:pPr>
+                        <w:jc w:val="center"/>
+                      </w:pPr>
+                      <w:r>
+                        <w:t xml:space="preserve">Producto </w:t>
+                      </w:r>
+                    </w:p>
+                  </w:txbxContent>
+                </v:textbox>
+                <w10:wrap anchorx="margin"/>
+              </v:rect>
+            </w:pict>
+          </mc:Fallback>
+        </mc:AlternateContent>
+      </w:r>
+      <w:r>
+        <w:rPr>
+          <w:noProof/>
+          <w:sz w:val="32"/>
+          <w:szCs w:val="32"/>
+        </w:rPr>
+        <mc:AlternateContent>
+          <mc:Choice Requires="wps">
+            <w:drawing>
+              <wp:anchor distT="0" distB="0" distL="114300" distR="114300" simplePos="0" relativeHeight="251676672" behindDoc="0" locked="0" layoutInCell="1" allowOverlap="1" wp14:anchorId="4321EDB4" wp14:editId="07A8DCA6">
+                <wp:simplePos x="0" y="0"/>
+                <wp:positionH relativeFrom="margin">
+                  <wp:posOffset>5715</wp:posOffset>
+                </wp:positionH>
+                <wp:positionV relativeFrom="paragraph">
+                  <wp:posOffset>78106</wp:posOffset>
+                </wp:positionV>
+                <wp:extent cx="1009650" cy="419100"/>
+                <wp:effectExtent l="0" t="0" r="19050" b="19050"/>
+                <wp:wrapNone/>
+                <wp:docPr id="11" name="Rectángulo 11"/>
+                <wp:cNvGraphicFramePr/>
+                <a:graphic xmlns:a="http://schemas.openxmlformats.org/drawingml/2006/main">
+                  <a:graphicData uri="http://schemas.microsoft.com/office/word/2010/wordprocessingShape">
+                    <wps:wsp>
+                      <wps:cNvSpPr/>
+                      <wps:spPr>
+                        <a:xfrm>
+                          <a:off x="0" y="0"/>
+                          <a:ext cx="1009650" cy="419100"/>
+                        </a:xfrm>
+                        <a:prstGeom prst="rect">
+                          <a:avLst/>
+                        </a:prstGeom>
+                      </wps:spPr>
+                      <wps:style>
+                        <a:lnRef idx="2">
+                          <a:schemeClr val="accent6"/>
+                        </a:lnRef>
+                        <a:fillRef idx="1">
+                          <a:schemeClr val="lt1"/>
+                        </a:fillRef>
+                        <a:effectRef idx="0">
+                          <a:schemeClr val="accent6"/>
+                        </a:effectRef>
+                        <a:fontRef idx="minor">
+                          <a:schemeClr val="dk1"/>
+                        </a:fontRef>
+                      </wps:style>
+                      <wps:txbx>
+                        <w:txbxContent>
+                          <w:p>
+                            <w:pPr>
+                              <w:jc w:val="center"/>
+                            </w:pPr>
+                            <w:r>
+                              <w:t xml:space="preserve">Registro </w:t>
+                            </w:r>
+                          </w:p>
+                        </w:txbxContent>
+                      </wps:txbx>
+                      <wps:bodyPr rot="0" spcFirstLastPara="0" vertOverflow="overflow" horzOverflow="overflow" vert="horz" wrap="square" lIns="91440" tIns="45720" rIns="91440" bIns="45720" numCol="1" spcCol="0" rtlCol="0" fromWordArt="0" anchor="ctr" anchorCtr="0" forceAA="0" compatLnSpc="1">
+                        <a:prstTxWarp prst="textNoShape">
+                          <a:avLst/>
+                        </a:prstTxWarp>
+                        <a:noAutofit/>
+                      </wps:bodyPr>
+                    </wps:wsp>
+                  </a:graphicData>
+                </a:graphic>
+                <wp14:sizeRelH relativeFrom="margin">
+                  <wp14:pctWidth>0</wp14:pctWidth>
+                </wp14:sizeRelH>
+                <wp14:sizeRelV relativeFrom="margin">
+                  <wp14:pctHeight>0</wp14:pctHeight>
+                </wp14:sizeRelV>
+              </wp:anchor>
+            </w:drawing>
+          </mc:Choice>
+          <mc:Fallback>
+            <w:pict>
+              <v:rect w14:anchorId="4321EDB4" id="Rectángulo 11" o:spid="_x0000_s1036" style="position:absolute;left:0;text-align:left;margin-left:.45pt;margin-top:6.15pt;width:79.5pt;height:33pt;z-index:251676672;visibility:visible;mso-wrap-style:square;mso-width-percent:0;mso-height-percent:0;mso-wrap-distance-left:9pt;mso-wrap-distance-top:0;mso-wrap-distance-right:9pt;mso-wrap-distance-bottom:0;mso-position-horizontal:absolute;mso-position-horizontal-relative:margin;mso-position-vertical:absolute;mso-position-vertical-relative:text;mso-width-percent:0;mso-height-percent:0;mso-width-relative:margin;mso-height-relative:margin;v-text-anchor:middle" o:gfxdata="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" fillcolor="white [3201]" strokecolor="#70ad47 [3209]" strokeweight="1pt">
+                <v:textbox>
+                  <w:txbxContent>
+                    <w:p>
+                      <w:pPr>
+                        <w:jc w:val="center"/>
+                      </w:pPr>
+                      <w:r>
+                        <w:t xml:space="preserve">Registro </w:t>
+                      </w:r>
+                    </w:p>
+                  </w:txbxContent>
+                </v:textbox>
+                <w10:wrap anchorx="margin"/>
+              </v:rect>
+            </w:pict>
+          </mc:Fallback>
+        </mc:AlternateContent>
+      </w:r>
+      <w:r>
+        <w:rPr>
+          <w:noProof/>
+          <w:sz w:val="32"/>
+          <w:szCs w:val="32"/>
+        </w:rPr>
+        <mc:AlternateContent>
+          <mc:Choice Requires="wps">
+            <w:drawing>
+              <wp:anchor distT="0" distB="0" distL="114300" distR="114300" simplePos="0" relativeHeight="251686912" behindDoc="0" locked="0" layoutInCell="1" allowOverlap="1">
+                <wp:simplePos x="0" y="0"/>
+                <wp:positionH relativeFrom="column">
+                  <wp:posOffset>3248659</wp:posOffset>
+                </wp:positionH>
+                <wp:positionV relativeFrom="paragraph">
+                  <wp:posOffset>259080</wp:posOffset>
+                </wp:positionV>
+                <wp:extent cx="1424305" cy="9525"/>
+                <wp:effectExtent l="0" t="0" r="23495" b="28575"/>
+                <wp:wrapNone/>
+                <wp:docPr id="30" name="Conector recto 30"/>
+                <wp:cNvGraphicFramePr/>
+                <a:graphic xmlns:a="http://schemas.openxmlformats.org/drawingml/2006/main">
+                  <a:graphicData uri="http://schemas.microsoft.com/office/word/2010/wordprocessingShape">
+                    <wps:wsp>
+                      <wps:cNvCnPr/>
+                      <wps:spPr>
+                        <a:xfrm flipV="1">
+                          <a:off x="0" y="0"/>
+                          <a:ext cx="1424305" cy="9525"/>
+                        </a:xfrm>
+                        <a:prstGeom prst="line">
+                          <a:avLst/>
+                        </a:prstGeom>
+                      </wps:spPr>
+                      <wps:style>
+                        <a:lnRef idx="1">
+                          <a:schemeClr val="accent1"/>
+                        </a:lnRef>
+                        <a:fillRef idx="0">
+                          <a:schemeClr val="accent1"/>
+                        </a:fillRef>
+                        <a:effectRef idx="0">
+                          <a:schemeClr val="accent1"/>
+                        </a:effectRef>
+                        <a:fontRef idx="minor">
+                          <a:schemeClr val="tx1"/>
+                        </a:fontRef>
+                      </wps:style>
+                      <wps:bodyPr/>
+                    </wps:wsp>
+                  </a:graphicData>
+                </a:graphic>
+              </wp:anchor>
+            </w:drawing>
+          </mc:Choice>
+          <mc:Fallback>
+            <w:pict>
+              <v:line w14:anchorId="0FD5B952" id="Conector recto 30" o:spid="_x0000_s1026" style="position:absolute;flip:y;z-index:251686912;visibility:visible;mso-wrap-style:square;mso-wrap-distance-left:9pt;mso-wrap-distance-top:0;mso-wrap-distance-right:9pt;mso-wrap-distance-bottom:0;mso-position-horizontal:absolute;mso-position-horizontal-relative:text;mso-position-vertical:absolute;mso-position-vertical-relative:text" from="255.8pt,20.4pt" to="367.95pt,21.15pt" o:gfxdata="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" strokecolor="#4472c4 [3204]" strokeweight=".5pt">
+                <v:stroke joinstyle="miter"/>
+              </v:line>
+            </w:pict>
+          </mc:Fallback>
+        </mc:AlternateContent>
+      </w:r>
+      <w:r>
+        <w:rPr>
+          <w:noProof/>
+          <w:sz w:val="32"/>
+          <w:szCs w:val="32"/>
+        </w:rPr>
+        <mc:AlternateContent>
+          <mc:Choice Requires="wps">
+            <w:drawing>
+              <wp:anchor distT="0" distB="0" distL="114300" distR="114300" simplePos="0" relativeHeight="251685888" behindDoc="0" locked="0" layoutInCell="1" allowOverlap="1">
+                <wp:simplePos x="0" y="0"/>
+                <wp:positionH relativeFrom="column">
+                  <wp:posOffset>1015365</wp:posOffset>
+                </wp:positionH>
+                <wp:positionV relativeFrom="paragraph">
+                  <wp:posOffset>230504</wp:posOffset>
+                </wp:positionV>
+                <wp:extent cx="1323975" cy="9525"/>
+                <wp:effectExtent l="0" t="0" r="28575" b="28575"/>
+                <wp:wrapNone/>
+                <wp:docPr id="29" name="Conector recto 29"/>
+                <wp:cNvGraphicFramePr/>
+                <a:graphic xmlns:a="http://schemas.openxmlformats.org/drawingml/2006/main">
+                  <a:graphicData uri="http://schemas.microsoft.com/office/word/2010/wordprocessingShape">
+                    <wps:wsp>
+                      <wps:cNvCnPr/>
+                      <wps:spPr>
+                        <a:xfrm>
+                          <a:off x="0" y="0"/>
+                          <a:ext cx="1323975" cy="9525"/>
+                        </a:xfrm>
+                        <a:prstGeom prst="line">
+                          <a:avLst/>
+                        </a:prstGeom>
+                      </wps:spPr>
+                      <wps:style>
+                        <a:lnRef idx="1">
+                          <a:schemeClr val="accent1"/>
+                        </a:lnRef>
+                        <a:fillRef idx="0">
+                          <a:schemeClr val="accent1"/>
+                        </a:fillRef>
+                        <a:effectRef idx="0">
+                          <a:schemeClr val="accent1"/>
+                        </a:effectRef>
+                        <a:fontRef idx="minor">
+                          <a:schemeClr val="tx1"/>
+                        </a:fontRef>
+                      </wps:style>
+                      <wps:bodyPr/>
+                    </wps:wsp>
+                  </a:graphicData>
+                </a:graphic>
+                <wp14:sizeRelH relativeFrom="margin">
+                  <wp14:pctWidth>0</wp14:pctWidth>
+                </wp14:sizeRelH>
+                <wp14:sizeRelV relativeFrom="margin">
+                  <wp14:pctHeight>0</wp14:pctHeight>
+                </wp14:sizeRelV>
+              </wp:anchor>
+            </w:drawing>
+          </mc:Choice>
+          <mc:Fallback>
+            <w:pict>
+              <v:line w14:anchorId="541BD9B5" id="Conector recto 29" o:spid="_x0000_s1026" style="position:absolute;z-index:251685888;visibility:visible;mso-wrap-style:square;mso-width-percent:0;mso-height-percent:0;mso-wrap-distance-left:9pt;mso-wrap-distance-top:0;mso-wrap-distance-right:9pt;mso-wrap-distance-bottom:0;mso-position-horizontal:absolute;mso-position-horizontal-relative:text;mso-position-vertical:absolute;mso-position-vertical-relative:text;mso-width-percent:0;mso-height-percent:0;mso-width-relative:margin;mso-height-relative:margin" from="79.95pt,18.15pt" to="184.2pt,18.9pt" o:gfxdata="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" strokecolor="#4472c4 [3204]" strokeweight=".5pt">
+                <v:stroke joinstyle="miter"/>
+              </v:line>
+            </w:pict>
+          </mc:Fallback>
+        </mc:AlternateContent>
+      </w:r>
+      <w:r>
+        <w:rPr>
+          <w:noProof/>
+          <w:sz w:val="32"/>
+          <w:szCs w:val="32"/>
+        </w:rPr>
+        <mc:AlternateContent>
+          <mc:Choice Requires="wps">
+            <w:drawing>
+              <wp:anchor distT="0" distB="0" distL="114300" distR="114300" simplePos="0" relativeHeight="251678720" behindDoc="0" locked="0" layoutInCell="1" allowOverlap="1" wp14:anchorId="74258001" wp14:editId="5DAC8CF0">
+                <wp:simplePos x="0" y="0"/>
+                <wp:positionH relativeFrom="margin">
+                  <wp:align>center</wp:align>
+                </wp:positionH>
+                <wp:positionV relativeFrom="paragraph">
+                  <wp:posOffset>6985</wp:posOffset>
+                </wp:positionV>
+                <wp:extent cx="890270" cy="374455"/>
+                <wp:effectExtent l="0" t="0" r="24130" b="26035"/>
+                <wp:wrapNone/>
+                <wp:docPr id="12" name="Rectángulo 12"/>
+                <wp:cNvGraphicFramePr/>
+                <a:graphic xmlns:a="http://schemas.openxmlformats.org/drawingml/2006/main">
+                  <a:graphicData uri="http://schemas.microsoft.com/office/word/2010/wordprocessingShape">
+                    <wps:wsp>
+                      <wps:cNvSpPr/>
+                      <wps:spPr>
+                        <a:xfrm>
+                          <a:off x="0" y="0"/>
+                          <a:ext cx="890270" cy="374455"/>
+                        </a:xfrm>
+                        <a:prstGeom prst="rect">
+                          <a:avLst/>
+                        </a:prstGeom>
+                      </wps:spPr>
+                      <wps:style>
+                        <a:lnRef idx="2">
+                          <a:schemeClr val="accent6"/>
+                        </a:lnRef>
+                        <a:fillRef idx="1">
+                          <a:schemeClr val="lt1"/>
+                        </a:fillRef>
+                        <a:effectRef idx="0">
+                          <a:schemeClr val="accent6"/>
+                        </a:effectRef>
+                        <a:fontRef idx="minor">
+                          <a:schemeClr val="dk1"/>
+                        </a:fontRef>
+                      </wps:style>
+                      <wps:txbx>
+                        <w:txbxContent>
+                          <w:p>
+                            <w:pPr>
+                              <w:jc w:val="center"/>
+                            </w:pPr>
+                            <w:r>
+                              <w:t xml:space="preserve">Tienda  </w:t>
+                            </w:r>
+                          </w:p>
+                        </w:txbxContent>
+                      </wps:txbx>
+                      <wps:bodyPr rot="0" spcFirstLastPara="0" vertOverflow="overflow" horzOverflow="overflow" vert="horz" wrap="square" lIns="91440" tIns="45720" rIns="91440" bIns="45720" numCol="1" spcCol="0" rtlCol="0" fromWordArt="0" anchor="ctr" anchorCtr="0" forceAA="0" compatLnSpc="1">
+                        <a:prstTxWarp prst="textNoShape">
+                          <a:avLst/>
+                        </a:prstTxWarp>
+                        <a:noAutofit/>
+                      </wps:bodyPr>
+                    </wps:wsp>
+                  </a:graphicData>
+                </a:graphic>
+                <wp14:sizeRelH relativeFrom="margin">
+                  <wp14:pctWidth>0</wp14:pctWidth>
+                </wp14:sizeRelH>
+                <wp14:sizeRelV relativeFrom="margin">
+                  <wp14:pctHeight>0</wp14:pctHeight>
+                </wp14:sizeRelV>
+              </wp:anchor>
+            </w:drawing>
+          </mc:Choice>
+          <mc:Fallback>
+            <w:pict>
+              <v:rect w14:anchorId="74258001" id="Rectángulo 12" o:spid="_x0000_s1037" style="position:absolute;left:0;text-align:left;margin-left:0;margin-top:.55pt;width:70.1pt;height:29.5pt;z-index:251678720;visibility:visible;mso-wrap-style:square;mso-width-percent:0;mso-height-percent:0;mso-wrap-distance-left:9pt;mso-wrap-distance-top:0;mso-wrap-distance-right:9pt;mso-wrap-distance-bottom:0;mso-position-horizontal:center;mso-position-horizontal-relative:margin;mso-position-vertical:absolute;mso-position-vertical-relative:text;mso-width-percent:0;mso-height-percent:0;mso-width-relative:margin;mso-height-relative:margin;v-text-anchor:middle" o:gfxdata="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" fillcolor="white [3201]" strokecolor="#70ad47 [3209]" strokeweight="1pt">
+                <v:textbox>
+                  <w:txbxContent>
+                    <w:p>
+                      <w:pPr>
+                        <w:jc w:val="center"/>
+                      </w:pPr>
+                      <w:r>
+                        <w:t xml:space="preserve">Tienda  </w:t>
+                      </w:r>
+                    </w:p>
+                  </w:txbxContent>
+                </v:textbox>
+                <w10:wrap anchorx="margin"/>
+              </v:rect>
+            </w:pict>
+          </mc:Fallback>
+        </mc:AlternateContent>
+      </w:r>
+      <w:r>
+        <w:rPr>
+          <w:sz w:val="32"/>
+          <w:szCs w:val="32"/>
+        </w:rPr>
+        <w:t xml:space="preserve">             1</w:t>
+      </w:r>
+      <w:r>
+        <w:rPr>
+          <w:sz w:val="32"/>
+          <w:szCs w:val="32"/>
+        </w:rPr>
+        <w:t xml:space="preserve">    Alberga</w:t>
+      </w:r>
+      <w:r>
+        <w:rPr>
+          <w:sz w:val="32"/>
+          <w:szCs w:val="32"/>
+        </w:rPr>
+        <w:t xml:space="preserve">      1</w:t>
+      </w:r>
+      <w:r>
+        <w:rPr>
+          <w:sz w:val="32"/>
+          <w:szCs w:val="32"/>
+        </w:rPr>
+        <w:t xml:space="preserve">                    1   Almacena     *</w:t>
+      </w:r>
+    </w:p>
+    <w:p>
+      <w:pPr>
+        <w:pStyle w:val="Prrafodelista"/>
+        <w:rPr>
+          <w:sz w:val="32"/>
+          <w:szCs w:val="32"/>
+        </w:rPr>
+      </w:pPr>
+      <w:r>
+        <w:rPr>
+          <w:noProof/>
+          <w:sz w:val="32"/>
+          <w:szCs w:val="32"/>
+        </w:rPr>
+        <mc:AlternateContent>
+          <mc:Choice Requires="wps">
+            <w:drawing>
+              <wp:anchor distT="0" distB="0" distL="114300" distR="114300" simplePos="0" relativeHeight="251689984" behindDoc="0" locked="0" layoutInCell="1" allowOverlap="1">
+                <wp:simplePos x="0" y="0"/>
+                <wp:positionH relativeFrom="column">
+                  <wp:posOffset>1024890</wp:posOffset>
+                </wp:positionH>
+                <wp:positionV relativeFrom="paragraph">
+                  <wp:posOffset>210821</wp:posOffset>
+                </wp:positionV>
+                <wp:extent cx="1362075" cy="1314450"/>
+                <wp:effectExtent l="0" t="0" r="9525" b="19050"/>
+                <wp:wrapNone/>
+                <wp:docPr id="36" name="Conector: angular 36"/>
+                <wp:cNvGraphicFramePr/>
+                <a:graphic xmlns:a="http://schemas.openxmlformats.org/drawingml/2006/main">
+                  <a:graphicData uri="http://schemas.microsoft.com/office/word/2010/wordprocessingShape">
+                    <wps:wsp>
+                      <wps:cNvCnPr/>
+                      <wps:spPr>
+                        <a:xfrm>
+                          <a:off x="0" y="0"/>
+                          <a:ext cx="1362075" cy="1314450"/>
+                        </a:xfrm>
+                        <a:prstGeom prst="bentConnector3">
+                          <a:avLst>
+                            <a:gd name="adj1" fmla="val 65972"/>
+                          </a:avLst>
+                        </a:prstGeom>
+                      </wps:spPr>
+                      <wps:style>
+                        <a:lnRef idx="1">
+                          <a:schemeClr val="accent1"/>
+                        </a:lnRef>
+                        <a:fillRef idx="0">
+                          <a:schemeClr val="accent1"/>
+                        </a:fillRef>
+                        <a:effectRef idx="0">
+                          <a:schemeClr val="accent1"/>
+                        </a:effectRef>
+                        <a:fontRef idx="minor">
+                          <a:schemeClr val="tx1"/>
+                        </a:fontRef>
+                      </wps:style>
+                      <wps:bodyPr/>
+                    </wps:wsp>
+                  </a:graphicData>
+                </a:graphic>
+                <wp14:sizeRelH relativeFrom="margin">
+                  <wp14:pctWidth>0</wp14:pctWidth>
+                </wp14:sizeRelH>
+                <wp14:sizeRelV relativeFrom="margin">
+                  <wp14:pctHeight>0</wp14:pctHeight>
+                </wp14:sizeRelV>
+              </wp:anchor>
+            </w:drawing>
+          </mc:Choice>
+          <mc:Fallback>
+            <w:pict>
+              <v:shapetype w14:anchorId="3B7BA143" id="_x0000_t34" coordsize="21600,21600" o:spt="34" o:oned="t" adj="10800" path="m,l@0,0@0,21600,21600,21600e" filled="f">
+                <v:stroke joinstyle="miter"/>
+                <v:formulas>
+                  <v:f eqn="val #0"/>
+                </v:formulas>
+                <v:path arrowok="t" fillok="f" o:connecttype="none"/>
+                <v:handles>
+                  <v:h position="#0,center"/>
+                </v:handles>
+                <o:lock v:ext="edit" shapetype="t"/>
+              </v:shapetype>
+              <v:shape id="Conector: angular 36" o:spid="_x0000_s1026" type="#_x0000_t34" style="position:absolute;margin-left:80.7pt;margin-top:16.6pt;width:107.25pt;height:103.5pt;z-index:251689984;visibility:visible;mso-wrap-style:square;mso-width-percent:0;mso-height-percent:0;mso-wrap-distance-left:9pt;mso-wrap-distance-top:0;mso-wrap-distance-right:9pt;mso-wrap-distance-bottom:0;mso-position-horizontal:absolute;mso-position-horizontal-relative:text;mso-position-vertical:absolute;mso-position-vertical-relative:text;mso-width-percent:0;mso-height-percent:0;mso-width-relative:margin;mso-height-relative:margin" o:gfxdata="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" adj="14250" strokecolor="#4472c4 [3204]" strokeweight=".5pt"/>
+            </w:pict>
+          </mc:Fallback>
+        </mc:AlternateContent>
+      </w:r>
+      <w:r>
+        <w:rPr>
+          <w:noProof/>
+          <w:sz w:val="32"/>
+          <w:szCs w:val="32"/>
+        </w:rPr>
+        <mc:AlternateContent>
+          <mc:Choice Requires="wps">
+            <w:drawing>
+              <wp:anchor distT="0" distB="0" distL="114300" distR="114300" simplePos="0" relativeHeight="251693056" behindDoc="0" locked="0" layoutInCell="1" allowOverlap="1">
+                <wp:simplePos x="0" y="0"/>
+                <wp:positionH relativeFrom="column">
+                  <wp:posOffset>5130165</wp:posOffset>
+                </wp:positionH>
+                <wp:positionV relativeFrom="paragraph">
+                  <wp:posOffset>67945</wp:posOffset>
+                </wp:positionV>
+                <wp:extent cx="9525" cy="1285875"/>
+                <wp:effectExtent l="0" t="0" r="28575" b="28575"/>
+                <wp:wrapNone/>
+                <wp:docPr id="39" name="Conector recto 39"/>
+                <wp:cNvGraphicFramePr/>
+                <a:graphic xmlns:a="http://schemas.openxmlformats.org/drawingml/2006/main">
+                  <a:graphicData uri="http://schemas.microsoft.com/office/word/2010/wordprocessingShape">
+                    <wps:wsp>
+                      <wps:cNvCnPr/>
+                      <wps:spPr>
+                        <a:xfrm>
+                          <a:off x="0" y="0"/>
+                          <a:ext cx="9525" cy="1285875"/>
+                        </a:xfrm>
+                        <a:prstGeom prst="line">
+                          <a:avLst/>
+                        </a:prstGeom>
+                      </wps:spPr>
+                      <wps:style>
+                        <a:lnRef idx="1">
+                          <a:schemeClr val="accent1"/>
+                        </a:lnRef>
+                        <a:fillRef idx="0">
+                          <a:schemeClr val="accent1"/>
+                        </a:fillRef>
+                        <a:effectRef idx="0">
+                          <a:schemeClr val="accent1"/>
+                        </a:effectRef>
+                        <a:fontRef idx="minor">
+                          <a:schemeClr val="tx1"/>
+                        </a:fontRef>
+                      </wps:style>
+                      <wps:bodyPr/>
+                    </wps:wsp>
+                  </a:graphicData>
+                </a:graphic>
+                <wp14:sizeRelH relativeFrom="margin">
+                  <wp14:pctWidth>0</wp14:pctWidth>
+                </wp14:sizeRelH>
+                <wp14:sizeRelV relativeFrom="margin">
+                  <wp14:pctHeight>0</wp14:pctHeight>
+                </wp14:sizeRelV>
+              </wp:anchor>
+            </w:drawing>
+          </mc:Choice>
+          <mc:Fallback>
+            <w:pict>
+              <v:line w14:anchorId="45B6636E" id="Conector recto 39" o:spid="_x0000_s1026" style="position:absolute;z-index:251693056;visibility:visible;mso-wrap-style:square;mso-width-percent:0;mso-height-percent:0;mso-wrap-distance-left:9pt;mso-wrap-distance-top:0;mso-wrap-distance-right:9pt;mso-wrap-distance-bottom:0;mso-position-horizontal:absolute;mso-position-horizontal-relative:text;mso-position-vertical:absolute;mso-position-vertical-relative:text;mso-width-percent:0;mso-height-percent:0;mso-width-relative:margin;mso-height-relative:margin" from="403.95pt,5.35pt" to="404.7pt,106.6pt" o:gfxdata="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" strokecolor="#4472c4 [3204]" strokeweight=".5pt">
+                <v:stroke joinstyle="miter"/>
+              </v:line>
+            </w:pict>
+          </mc:Fallback>
+        </mc:AlternateContent>
+      </w:r>
+      <w:r>
+        <w:rPr>
+          <w:noProof/>
+          <w:sz w:val="32"/>
+          <w:szCs w:val="32"/>
+        </w:rPr>
+        <mc:AlternateContent>
+          <mc:Choice Requires="wps">
+            <w:drawing>
+              <wp:anchor distT="0" distB="0" distL="114300" distR="114300" simplePos="0" relativeHeight="251687936" behindDoc="0" locked="0" layoutInCell="1" allowOverlap="1">
+                <wp:simplePos x="0" y="0"/>
+                <wp:positionH relativeFrom="column">
+                  <wp:posOffset>491489</wp:posOffset>
+                </wp:positionH>
+                <wp:positionV relativeFrom="paragraph">
+                  <wp:posOffset>201294</wp:posOffset>
+                </wp:positionV>
+                <wp:extent cx="9525" cy="1304925"/>
+                <wp:effectExtent l="0" t="0" r="28575" b="28575"/>
+                <wp:wrapNone/>
+                <wp:docPr id="31" name="Conector recto 31"/>
+                <wp:cNvGraphicFramePr/>
+                <a:graphic xmlns:a="http://schemas.openxmlformats.org/drawingml/2006/main">
+                  <a:graphicData uri="http://schemas.microsoft.com/office/word/2010/wordprocessingShape">
+                    <wps:wsp>
+                      <wps:cNvCnPr/>
+                      <wps:spPr>
+                        <a:xfrm>
+                          <a:off x="0" y="0"/>
+                          <a:ext cx="9525" cy="1304925"/>
+                        </a:xfrm>
+                        <a:prstGeom prst="line">
+                          <a:avLst/>
+                        </a:prstGeom>
+                      </wps:spPr>
+                      <wps:style>
+                        <a:lnRef idx="1">
+                          <a:schemeClr val="accent1"/>
+                        </a:lnRef>
+                        <a:fillRef idx="0">
+                          <a:schemeClr val="accent1"/>
+                        </a:fillRef>
+                        <a:effectRef idx="0">
+                          <a:schemeClr val="accent1"/>
+                        </a:effectRef>
+                        <a:fontRef idx="minor">
+                          <a:schemeClr val="tx1"/>
+                        </a:fontRef>
+                      </wps:style>
+                      <wps:bodyPr/>
+                    </wps:wsp>
+                  </a:graphicData>
+                </a:graphic>
+                <wp14:sizeRelH relativeFrom="margin">
+                  <wp14:pctWidth>0</wp14:pctWidth>
+                </wp14:sizeRelH>
+                <wp14:sizeRelV relativeFrom="margin">
+                  <wp14:pctHeight>0</wp14:pctHeight>
+                </wp14:sizeRelV>
+              </wp:anchor>
+            </w:drawing>
+          </mc:Choice>
+          <mc:Fallback>
+            <w:pict>
+              <v:line w14:anchorId="67B586E8" id="Conector recto 31" o:spid="_x0000_s1026" style="position:absolute;z-index:251687936;visibility:visible;mso-wrap-style:square;mso-width-percent:0;mso-height-percent:0;mso-wrap-distance-left:9pt;mso-wrap-distance-top:0;mso-wrap-distance-right:9pt;mso-wrap-distance-bottom:0;mso-position-horizontal:absolute;mso-position-horizontal-relative:text;mso-position-vertical:absolute;mso-position-vertical-relative:text;mso-width-percent:0;mso-height-percent:0;mso-width-relative:margin;mso-height-relative:margin" from="38.7pt,15.85pt" to="39.45pt,118.6pt" o:gfxdata="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" strokecolor="#4472c4 [3204]" strokeweight=".5pt">
+                <v:stroke joinstyle="miter"/>
+              </v:line>
+            </w:pict>
+          </mc:Fallback>
+        </mc:AlternateContent>
+      </w:r>
+      <w:r>
+        <w:rPr>
+          <w:sz w:val="32"/>
+          <w:szCs w:val="32"/>
+        </w:rPr>
+        <w:t xml:space="preserve">             1</w:t>
+      </w:r>
+      <w:r>
+        <w:rPr>
+          <w:sz w:val="32"/>
+          <w:szCs w:val="32"/>
+        </w:rPr>
+        <w:t xml:space="preserve">                                                                                       1</w:t>
+      </w:r>
+    </w:p>
+    <w:p>
+      <w:pPr>
+        <w:pStyle w:val="Prrafodelista"/>
+        <w:rPr>
+          <w:sz w:val="32"/>
+          <w:szCs w:val="32"/>
+        </w:rPr>
+      </w:pPr>
+      <w:r>
+        <w:rPr>
+          <w:sz w:val="32"/>
+          <w:szCs w:val="32"/>
+        </w:rPr>
+        <w:t xml:space="preserve"> 1</w:t>
+      </w:r>
+    </w:p>
+    <w:p>
+      <w:pPr>
+        <w:pStyle w:val="Prrafodelista"/>
+        <w:tabs>
+          <w:tab w:val="left" w:pos="3210"/>
+        </w:tabs>
+        <w:rPr>
+          <w:sz w:val="32"/>
+          <w:szCs w:val="32"/>
+        </w:rPr>
+      </w:pPr>
+      <w:r>
+        <w:rPr>
+          <w:sz w:val="32"/>
+          <w:szCs w:val="32"/>
+        </w:rPr>
+        <w:t xml:space="preserve"> </w:t>
+      </w:r>
+      <w:r>
+        <w:rPr>
+          <w:sz w:val="32"/>
+          <w:szCs w:val="32"/>
+        </w:rPr>
+        <w:t xml:space="preserve">                                Registrado-por</w:t>
+      </w:r>
+      <w:r>
+        <w:rPr>
+          <w:sz w:val="32"/>
+          <w:szCs w:val="32"/>
+        </w:rPr>
+        <w:t xml:space="preserve">                          </w:t>
+      </w:r>
+      <w:r>
+        <w:rPr>
+          <w:sz w:val="32"/>
+          <w:szCs w:val="32"/>
+        </w:rPr>
+        <w:t xml:space="preserve"> C</w:t>
+      </w:r>
+      <w:r>
+        <w:rPr>
+          <w:sz w:val="32"/>
+          <w:szCs w:val="32"/>
+        </w:rPr>
+        <w:t>ontiene</w:t>
+      </w:r>
+    </w:p>
+    <w:p>
+      <w:pPr>
+        <w:pStyle w:val="Prrafodelista"/>
+        <w:rPr>
+          <w:sz w:val="32"/>
+          <w:szCs w:val="32"/>
+        </w:rPr>
+      </w:pPr>
+      <w:r>
+        <w:rPr>
+          <w:sz w:val="32"/>
+          <w:szCs w:val="32"/>
+        </w:rPr>
+        <w:t xml:space="preserve">                            </w:t>
+      </w:r>
+    </w:p>
+    <w:p>
+      <w:pPr>
+        <w:pStyle w:val="Prrafodelista"/>
+        <w:rPr>
+          <w:sz w:val="32"/>
+          <w:szCs w:val="32"/>
+        </w:rPr>
+      </w:pPr>
+      <w:r>
+        <w:rPr>
+          <w:noProof/>
+          <w:sz w:val="32"/>
+          <w:szCs w:val="32"/>
+        </w:rPr>
+        <mc:AlternateContent>
+          <mc:Choice Requires="wps">
+            <w:drawing>
+              <wp:anchor distT="0" distB="0" distL="114300" distR="114300" simplePos="0" relativeHeight="251681792" behindDoc="0" locked="0" layoutInCell="1" allowOverlap="1" wp14:anchorId="288408FA" wp14:editId="6C593A15">
+                <wp:simplePos x="0" y="0"/>
+                <wp:positionH relativeFrom="column">
+                  <wp:posOffset>2425065</wp:posOffset>
+                </wp:positionH>
+                <wp:positionV relativeFrom="paragraph">
+                  <wp:posOffset>168910</wp:posOffset>
+                </wp:positionV>
+                <wp:extent cx="842645" cy="361950"/>
+                <wp:effectExtent l="0" t="0" r="14605" b="19050"/>
+                <wp:wrapNone/>
+                <wp:docPr id="14" name="Rectángulo 14"/>
+                <wp:cNvGraphicFramePr/>
+                <a:graphic xmlns:a="http://schemas.openxmlformats.org/drawingml/2006/main">
+                  <a:graphicData uri="http://schemas.microsoft.com/office/word/2010/wordprocessingShape">
+                    <wps:wsp>
+                      <wps:cNvSpPr/>
+                      <wps:spPr>
+                        <a:xfrm>
+                          <a:off x="0" y="0"/>
+                          <a:ext cx="842645" cy="361950"/>
+                        </a:xfrm>
+                        <a:prstGeom prst="rect">
+                          <a:avLst/>
+                        </a:prstGeom>
+                      </wps:spPr>
+                      <wps:style>
+                        <a:lnRef idx="2">
+                          <a:schemeClr val="accent6"/>
+                        </a:lnRef>
+                        <a:fillRef idx="1">
+                          <a:schemeClr val="lt1"/>
+                        </a:fillRef>
+                        <a:effectRef idx="0">
+                          <a:schemeClr val="accent6"/>
+                        </a:effectRef>
+                        <a:fontRef idx="minor">
+                          <a:schemeClr val="dk1"/>
+                        </a:fontRef>
+                      </wps:style>
+                      <wps:txbx>
+                        <w:txbxContent>
+                          <w:p>
+                            <w:r>
+                              <w:t xml:space="preserve">Cajero </w:t>
+                            </w:r>
+                          </w:p>
+                        </w:txbxContent>
+                      </wps:txbx>
+                      <wps:bodyPr rot="0" spcFirstLastPara="0" vertOverflow="overflow" horzOverflow="overflow" vert="horz" wrap="square" lIns="91440" tIns="45720" rIns="91440" bIns="45720" numCol="1" spcCol="0" rtlCol="0" fromWordArt="0" anchor="ctr" anchorCtr="0" forceAA="0" compatLnSpc="1">
+                        <a:prstTxWarp prst="textNoShape">
+                          <a:avLst/>
+                        </a:prstTxWarp>
+                        <a:noAutofit/>
+                      </wps:bodyPr>
+                    </wps:wsp>
+                  </a:graphicData>
+                </a:graphic>
+                <wp14:sizeRelH relativeFrom="margin">
+                  <wp14:pctWidth>0</wp14:pctWidth>
+                </wp14:sizeRelH>
+                <wp14:sizeRelV relativeFrom="margin">
+                  <wp14:pctHeight>0</wp14:pctHeight>
+                </wp14:sizeRelV>
+              </wp:anchor>
+            </w:drawing>
+          </mc:Choice>
+          <mc:Fallback>
+            <w:pict>
+              <v:rect w14:anchorId="288408FA" id="Rectángulo 14" o:spid="_x0000_s1038" style="position:absolute;left:0;text-align:left;margin-left:190.95pt;margin-top:13.3pt;width:66.35pt;height:28.5pt;z-index:251681792;visibility:visible;mso-wrap-style:square;mso-width-percent:0;mso-height-percent:0;mso-wrap-distance-left:9pt;mso-wrap-distance-top:0;mso-wrap-distance-right:9pt;mso-wrap-distance-bottom:0;mso-position-horizontal:absolute;mso-position-horizontal-relative:text;mso-position-vertical:absolute;mso-position-vertical-relative:text;mso-width-percent:0;mso-height-percent:0;mso-width-relative:margin;mso-height-relative:margin;v-text-anchor:middle" o:gfxdata="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" fillcolor="white [3201]" strokecolor="#70ad47 [3209]" strokeweight="1pt">
+                <v:textbox>
+                  <w:txbxContent>
+                    <w:p>
+                      <w:r>
+                        <w:t xml:space="preserve">Cajero </w:t>
+                      </w:r>
+                    </w:p>
+                  </w:txbxContent>
+                </v:textbox>
+              </v:rect>
+            </w:pict>
+          </mc:Fallback>
+        </mc:AlternateContent>
+      </w:r>
+      <w:r>
+        <w:rPr>
+          <w:sz w:val="32"/>
+          <w:szCs w:val="32"/>
+        </w:rPr>
+        <w:t xml:space="preserve"> </w:t>
+      </w:r>
+      <w:r>
+        <w:rPr>
+          <w:sz w:val="32"/>
+          <w:szCs w:val="32"/>
+        </w:rPr>
+        <w:t xml:space="preserve">Capturado-en      </w:t>
+      </w:r>
+      <w:r>
+        <w:rPr>
+          <w:sz w:val="32"/>
+          <w:szCs w:val="32"/>
+        </w:rPr>
+        <w:t xml:space="preserve"> </w:t>
+      </w:r>
+    </w:p>
+    <w:p>
+      <w:pPr>
+        <w:pStyle w:val="Prrafodelista"/>
+        <w:rPr>
+          <w:sz w:val="32"/>
+          <w:szCs w:val="32"/>
+        </w:rPr>
+      </w:pPr>
+      <w:r>
+        <w:rPr>
+          <w:noProof/>
+          <w:sz w:val="32"/>
+          <w:szCs w:val="32"/>
+        </w:rPr>
+        <mc:AlternateContent>
+          <mc:Choice Requires="wps">
+            <w:drawing>
+              <wp:anchor distT="0" distB="0" distL="114300" distR="114300" simplePos="0" relativeHeight="251679744" behindDoc="0" locked="0" layoutInCell="1" allowOverlap="1" wp14:anchorId="062732A1" wp14:editId="28CDF593">
+                <wp:simplePos x="0" y="0"/>
+                <wp:positionH relativeFrom="margin">
+                  <wp:posOffset>81915</wp:posOffset>
+                </wp:positionH>
+                <wp:positionV relativeFrom="paragraph">
+                  <wp:posOffset>186689</wp:posOffset>
+                </wp:positionV>
+                <wp:extent cx="871220" cy="353695"/>
+                <wp:effectExtent l="0" t="0" r="24130" b="27305"/>
+                <wp:wrapNone/>
+                <wp:docPr id="16" name="Rectángulo 16"/>
+                <wp:cNvGraphicFramePr/>
+                <a:graphic xmlns:a="http://schemas.openxmlformats.org/drawingml/2006/main">
+                  <a:graphicData uri="http://schemas.microsoft.com/office/word/2010/wordprocessingShape">
+                    <wps:wsp>
+                      <wps:cNvSpPr/>
+                      <wps:spPr>
+                        <a:xfrm>
+                          <a:off x="0" y="0"/>
+                          <a:ext cx="871220" cy="353695"/>
+                        </a:xfrm>
+                        <a:prstGeom prst="rect">
+                          <a:avLst/>
+                        </a:prstGeom>
+                      </wps:spPr>
+                      <wps:style>
+                        <a:lnRef idx="2">
+                          <a:schemeClr val="accent6"/>
+                        </a:lnRef>
+                        <a:fillRef idx="1">
+                          <a:schemeClr val="lt1"/>
+                        </a:fillRef>
+                        <a:effectRef idx="0">
+                          <a:schemeClr val="accent6"/>
+                        </a:effectRef>
+                        <a:fontRef idx="minor">
+                          <a:schemeClr val="dk1"/>
+                        </a:fontRef>
+                      </wps:style>
+                      <wps:txbx>
+                        <w:txbxContent>
+                          <w:p>
+                            <w:pPr>
+                              <w:jc w:val="center"/>
+                            </w:pPr>
+                            <w:r>
+                              <w:t xml:space="preserve">Venta </w:t>
+                            </w:r>
+                          </w:p>
+                        </w:txbxContent>
+                      </wps:txbx>
+                      <wps:bodyPr rot="0" spcFirstLastPara="0" vertOverflow="overflow" horzOverflow="overflow" vert="horz" wrap="square" lIns="91440" tIns="45720" rIns="91440" bIns="45720" numCol="1" spcCol="0" rtlCol="0" fromWordArt="0" anchor="ctr" anchorCtr="0" forceAA="0" compatLnSpc="1">
+                        <a:prstTxWarp prst="textNoShape">
+                          <a:avLst/>
+                        </a:prstTxWarp>
+                        <a:noAutofit/>
+                      </wps:bodyPr>
+                    </wps:wsp>
+                  </a:graphicData>
+                </a:graphic>
+                <wp14:sizeRelH relativeFrom="margin">
+                  <wp14:pctWidth>0</wp14:pctWidth>
+                </wp14:sizeRelH>
+                <wp14:sizeRelV relativeFrom="margin">
+                  <wp14:pctHeight>0</wp14:pctHeight>
+                </wp14:sizeRelV>
+              </wp:anchor>
+            </w:drawing>
+          </mc:Choice>
+          <mc:Fallback>
+            <w:pict>
+              <v:rect w14:anchorId="062732A1" id="Rectángulo 16" o:spid="_x0000_s1039" style="position:absolute;left:0;text-align:left;margin-left:6.45pt;margin-top:14.7pt;width:68.6pt;height:27.85pt;z-index:251679744;visibility:visible;mso-wrap-style:square;mso-width-percent:0;mso-height-percent:0;mso-wrap-distance-left:9pt;mso-wrap-distance-top:0;mso-wrap-distance-right:9pt;mso-wrap-distance-bottom:0;mso-position-horizontal:absolute;mso-position-horizontal-relative:margin;mso-position-vertical:absolute;mso-position-vertical-relative:text;mso-width-percent:0;mso-height-percent:0;mso-width-relative:margin;mso-height-relative:margin;v-text-anchor:middle" o:gfxdata="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" fillcolor="white [3201]" strokecolor="#70ad47 [3209]" strokeweight="1pt">
+                <v:textbox>
+                  <w:txbxContent>
+                    <w:p>
+                      <w:pPr>
+                        <w:jc w:val="center"/>
+                      </w:pPr>
+                      <w:r>
+                        <w:t xml:space="preserve">Venta </w:t>
+                      </w:r>
+                    </w:p>
+                  </w:txbxContent>
+                </v:textbox>
+                <w10:wrap anchorx="margin"/>
+              </v:rect>
+            </w:pict>
+          </mc:Fallback>
+        </mc:AlternateContent>
+      </w:r>
+      <w:r>
+        <w:rPr>
+          <w:noProof/>
+          <w:sz w:val="32"/>
+          <w:szCs w:val="32"/>
+        </w:rPr>
+        <mc:AlternateContent>
+          <mc:Choice Requires="wps">
+            <w:drawing>
+              <wp:anchor distT="0" distB="0" distL="114300" distR="114300" simplePos="0" relativeHeight="251684864" behindDoc="0" locked="0" layoutInCell="1" allowOverlap="1" wp14:anchorId="0052CCE4" wp14:editId="038AFB0F">
+                <wp:simplePos x="0" y="0"/>
+                <wp:positionH relativeFrom="margin">
+                  <wp:posOffset>4701539</wp:posOffset>
+                </wp:positionH>
+                <wp:positionV relativeFrom="paragraph">
+                  <wp:posOffset>5715</wp:posOffset>
+                </wp:positionV>
+                <wp:extent cx="1247775" cy="499745"/>
+                <wp:effectExtent l="0" t="0" r="28575" b="14605"/>
+                <wp:wrapNone/>
+                <wp:docPr id="17" name="Rectángulo 17"/>
+                <wp:cNvGraphicFramePr/>
+                <a:graphic xmlns:a="http://schemas.openxmlformats.org/drawingml/2006/main">
+                  <a:graphicData uri="http://schemas.microsoft.com/office/word/2010/wordprocessingShape">
+                    <wps:wsp>
+                      <wps:cNvSpPr/>
+                      <wps:spPr>
+                        <a:xfrm>
+                          <a:off x="0" y="0"/>
+                          <a:ext cx="1247775" cy="499745"/>
+                        </a:xfrm>
+                        <a:prstGeom prst="rect">
+                          <a:avLst/>
+                        </a:prstGeom>
+                      </wps:spPr>
+                      <wps:style>
+                        <a:lnRef idx="2">
+                          <a:schemeClr val="accent6"/>
+                        </a:lnRef>
+                        <a:fillRef idx="1">
+                          <a:schemeClr val="lt1"/>
+                        </a:fillRef>
+                        <a:effectRef idx="0">
+                          <a:schemeClr val="accent6"/>
+                        </a:effectRef>
+                        <a:fontRef idx="minor">
+                          <a:schemeClr val="dk1"/>
+                        </a:fontRef>
+                      </wps:style>
+                      <wps:txbx>
+                        <w:txbxContent>
+                          <w:p>
+                            <w:pPr>
+                              <w:jc w:val="center"/>
+                            </w:pPr>
+                            <w:r>
+                              <w:t>Detalle-producto</w:t>
+                            </w:r>
+                          </w:p>
+                        </w:txbxContent>
+                      </wps:txbx>
+                      <wps:bodyPr rot="0" spcFirstLastPara="0" vertOverflow="overflow" horzOverflow="overflow" vert="horz" wrap="square" lIns="91440" tIns="45720" rIns="91440" bIns="45720" numCol="1" spcCol="0" rtlCol="0" fromWordArt="0" anchor="ctr" anchorCtr="0" forceAA="0" compatLnSpc="1">
+                        <a:prstTxWarp prst="textNoShape">
+                          <a:avLst/>
+                        </a:prstTxWarp>
+                        <a:noAutofit/>
+                      </wps:bodyPr>
+                    </wps:wsp>
+                  </a:graphicData>
+                </a:graphic>
+                <wp14:sizeRelH relativeFrom="margin">
+                  <wp14:pctWidth>0</wp14:pctWidth>
+                </wp14:sizeRelH>
+                <wp14:sizeRelV relativeFrom="margin">
+                  <wp14:pctHeight>0</wp14:pctHeight>
+                </wp14:sizeRelV>
+              </wp:anchor>
+            </w:drawing>
+          </mc:Choice>
+          <mc:Fallback>
+            <w:pict>
+              <v:rect w14:anchorId="0052CCE4" id="Rectángulo 17" o:spid="_x0000_s1040" style="position:absolute;left:0;text-align:left;margin-left:370.2pt;margin-top:.45pt;width:98.25pt;height:39.35pt;z-index:251684864;visibility:visible;mso-wrap-style:square;mso-width-percent:0;mso-height-percent:0;mso-wrap-distance-left:9pt;mso-wrap-distance-top:0;mso-wrap-distance-right:9pt;mso-wrap-distance-bottom:0;mso-position-horizontal:absolute;mso-position-horizontal-relative:margin;mso-position-vertical:absolute;mso-position-vertical-relative:text;mso-width-percent:0;mso-height-percent:0;mso-width-relative:margin;mso-height-relative:margin;v-text-anchor:middle" o:gfxdata="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" fillcolor="white [3201]" strokecolor="#70ad47 [3209]" strokeweight="1pt">
+                <v:textbox>
+                  <w:txbxContent>
+                    <w:p>
+                      <w:pPr>
+                        <w:jc w:val="center"/>
+                      </w:pPr>
+                      <w:r>
+                        <w:t>Detalle-producto</w:t>
+                      </w:r>
+                    </w:p>
+                  </w:txbxContent>
+                </v:textbox>
+                <w10:wrap anchorx="margin"/>
+              </v:rect>
+            </w:pict>
+          </mc:Fallback>
+        </mc:AlternateContent>
+      </w:r>
+      <w:r>
+        <w:rPr>
+          <w:sz w:val="32"/>
+          <w:szCs w:val="32"/>
+        </w:rPr>
+        <w:t xml:space="preserve">  1                                    1</w:t>
+      </w:r>
+    </w:p>
+    <w:p>
+      <w:pPr>
+        <w:pStyle w:val="Prrafodelista"/>
+        <w:rPr>
+          <w:sz w:val="32"/>
+          <w:szCs w:val="32"/>
+        </w:rPr>
+      </w:pPr>
+      <w:r>
+        <w:rPr>
+          <w:noProof/>
+          <w:sz w:val="32"/>
+          <w:szCs w:val="32"/>
+        </w:rPr>
+        <mc:AlternateContent>
+          <mc:Choice Requires="wps">
+            <w:drawing>
+              <wp:anchor distT="0" distB="0" distL="114300" distR="114300" simplePos="0" relativeHeight="251692032" behindDoc="0" locked="0" layoutInCell="1" allowOverlap="1">
+                <wp:simplePos x="0" y="0"/>
+                <wp:positionH relativeFrom="column">
+                  <wp:posOffset>953135</wp:posOffset>
+                </wp:positionH>
+                <wp:positionV relativeFrom="paragraph">
+                  <wp:posOffset>176531</wp:posOffset>
+                </wp:positionV>
+                <wp:extent cx="3853180" cy="1236980"/>
+                <wp:effectExtent l="0" t="0" r="13970" b="20320"/>
+                <wp:wrapNone/>
+                <wp:docPr id="38" name="Conector: angular 38"/>
+                <wp:cNvGraphicFramePr/>
+                <a:graphic xmlns:a="http://schemas.openxmlformats.org/drawingml/2006/main">
+                  <a:graphicData uri="http://schemas.microsoft.com/office/word/2010/wordprocessingShape">
+                    <wps:wsp>
+                      <wps:cNvCnPr/>
+                      <wps:spPr>
+                        <a:xfrm>
+                          <a:off x="0" y="0"/>
+                          <a:ext cx="3853180" cy="1236980"/>
+                        </a:xfrm>
+                        <a:prstGeom prst="bentConnector3">
+                          <a:avLst>
+                            <a:gd name="adj1" fmla="val 60029"/>
+                          </a:avLst>
+                        </a:prstGeom>
+                      </wps:spPr>
+                      <wps:style>
+                        <a:lnRef idx="1">
+                          <a:schemeClr val="accent1"/>
+                        </a:lnRef>
+                        <a:fillRef idx="0">
+                          <a:schemeClr val="accent1"/>
+                        </a:fillRef>
+                        <a:effectRef idx="0">
+                          <a:schemeClr val="accent1"/>
+                        </a:effectRef>
+                        <a:fontRef idx="minor">
+                          <a:schemeClr val="tx1"/>
+                        </a:fontRef>
+                      </wps:style>
+                      <wps:bodyPr/>
+                    </wps:wsp>
+                  </a:graphicData>
+                </a:graphic>
+                <wp14:sizeRelH relativeFrom="margin">
+                  <wp14:pctWidth>0</wp14:pctWidth>
+                </wp14:sizeRelH>
+                <wp14:sizeRelV relativeFrom="margin">
+                  <wp14:pctHeight>0</wp14:pctHeight>
+                </wp14:sizeRelV>
+              </wp:anchor>
+            </w:drawing>
+          </mc:Choice>
+          <mc:Fallback>
+            <w:pict>
+              <v:shape w14:anchorId="599B4FF3" id="Conector: angular 38" o:spid="_x0000_s1026" type="#_x0000_t34" style="position:absolute;margin-left:75.05pt;margin-top:13.9pt;width:303.4pt;height:97.4pt;z-index:251692032;visibility:visible;mso-wrap-style:square;mso-width-percent:0;mso-height-percent:0;mso-wrap-distance-left:9pt;mso-wrap-distance-top:0;mso-wrap-distance-right:9pt;mso-wrap-distance-bottom:0;mso-position-horizontal:absolute;mso-position-horizontal-relative:text;mso-position-vertical:absolute;mso-position-vertical-relative:text;mso-width-percent:0;mso-height-percent:0;mso-width-relative:margin;mso-height-relative:margin" o:gfxdata="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" adj="12966" strokecolor="#4472c4 [3204]" strokeweight=".5pt"/>
+            </w:pict>
+          </mc:Fallback>
+        </mc:AlternateContent>
+      </w:r>
+      <w:r>
+        <w:rPr>
+          <w:noProof/>
+          <w:sz w:val="32"/>
+          <w:szCs w:val="32"/>
+        </w:rPr>
+        <mc:AlternateContent>
+          <mc:Choice Requires="wps">
+            <w:drawing>
+              <wp:anchor distT="0" distB="0" distL="114300" distR="114300" simplePos="0" relativeHeight="251691008" behindDoc="0" locked="0" layoutInCell="1" allowOverlap="1">
+                <wp:simplePos x="0" y="0"/>
+                <wp:positionH relativeFrom="column">
+                  <wp:posOffset>862330</wp:posOffset>
+                </wp:positionH>
+                <wp:positionV relativeFrom="paragraph">
+                  <wp:posOffset>273050</wp:posOffset>
+                </wp:positionV>
+                <wp:extent cx="1490980" cy="1352550"/>
+                <wp:effectExtent l="0" t="0" r="13970" b="19050"/>
+                <wp:wrapNone/>
+                <wp:docPr id="37" name="Conector: angular 37"/>
+                <wp:cNvGraphicFramePr/>
+                <a:graphic xmlns:a="http://schemas.openxmlformats.org/drawingml/2006/main">
+                  <a:graphicData uri="http://schemas.microsoft.com/office/word/2010/wordprocessingShape">
+                    <wps:wsp>
+                      <wps:cNvCnPr/>
+                      <wps:spPr>
+                        <a:xfrm>
+                          <a:off x="0" y="0"/>
+                          <a:ext cx="1490980" cy="1352550"/>
+                        </a:xfrm>
+                        <a:prstGeom prst="bentConnector3">
+                          <a:avLst/>
+                        </a:prstGeom>
+                      </wps:spPr>
+                      <wps:style>
+                        <a:lnRef idx="1">
+                          <a:schemeClr val="accent1"/>
+                        </a:lnRef>
+                        <a:fillRef idx="0">
+                          <a:schemeClr val="accent1"/>
+                        </a:fillRef>
+                        <a:effectRef idx="0">
+                          <a:schemeClr val="accent1"/>
+                        </a:effectRef>
+                        <a:fontRef idx="minor">
+                          <a:schemeClr val="tx1"/>
+                        </a:fontRef>
+                      </wps:style>
+                      <wps:bodyPr/>
+                    </wps:wsp>
+                  </a:graphicData>
+                </a:graphic>
+              </wp:anchor>
+            </w:drawing>
+          </mc:Choice>
+          <mc:Fallback>
+            <w:pict>
+              <v:shape w14:anchorId="499824EF" id="Conector: angular 37" o:spid="_x0000_s1026" type="#_x0000_t34" style="position:absolute;margin-left:67.9pt;margin-top:21.5pt;width:117.4pt;height:106.5pt;z-index:251691008;visibility:visible;mso-wrap-style:square;mso-wrap-distance-left:9pt;mso-wrap-distance-top:0;mso-wrap-distance-right:9pt;mso-wrap-distance-bottom:0;mso-position-horizontal:absolute;mso-position-horizontal-relative:text;mso-position-vertical:absolute;mso-position-vertical-relative:text" o:gfxdata="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" strokecolor="#4472c4 [3204]" strokeweight=".5pt"/>
+            </w:pict>
+          </mc:Fallback>
+        </mc:AlternateContent>
+      </w:r>
+      <w:r>
+        <w:rPr>
+          <w:noProof/>
+          <w:sz w:val="32"/>
+          <w:szCs w:val="32"/>
+        </w:rPr>
+        <mc:AlternateContent>
+          <mc:Choice Requires="wps">
+            <w:drawing>
+              <wp:anchor distT="0" distB="0" distL="114300" distR="114300" simplePos="0" relativeHeight="251688960" behindDoc="0" locked="0" layoutInCell="1" allowOverlap="1">
+                <wp:simplePos x="0" y="0"/>
+                <wp:positionH relativeFrom="column">
+                  <wp:posOffset>501015</wp:posOffset>
+                </wp:positionH>
+                <wp:positionV relativeFrom="paragraph">
+                  <wp:posOffset>273050</wp:posOffset>
+                </wp:positionV>
+                <wp:extent cx="0" cy="1284605"/>
+                <wp:effectExtent l="0" t="0" r="38100" b="29845"/>
+                <wp:wrapNone/>
+                <wp:docPr id="32" name="Conector recto 32"/>
+                <wp:cNvGraphicFramePr/>
+                <a:graphic xmlns:a="http://schemas.openxmlformats.org/drawingml/2006/main">
+                  <a:graphicData uri="http://schemas.microsoft.com/office/word/2010/wordprocessingShape">
+                    <wps:wsp>
+                      <wps:cNvCnPr/>
+                      <wps:spPr>
+                        <a:xfrm>
+                          <a:off x="0" y="0"/>
+                          <a:ext cx="0" cy="1284605"/>
+                        </a:xfrm>
+                        <a:prstGeom prst="line">
+                          <a:avLst/>
+                        </a:prstGeom>
+                      </wps:spPr>
+                      <wps:style>
+                        <a:lnRef idx="1">
+                          <a:schemeClr val="accent1"/>
+                        </a:lnRef>
+                        <a:fillRef idx="0">
+                          <a:schemeClr val="accent1"/>
+                        </a:fillRef>
+                        <a:effectRef idx="0">
+                          <a:schemeClr val="accent1"/>
+                        </a:effectRef>
+                        <a:fontRef idx="minor">
+                          <a:schemeClr val="tx1"/>
+                        </a:fontRef>
+                      </wps:style>
+                      <wps:bodyPr/>
+                    </wps:wsp>
+                  </a:graphicData>
+                </a:graphic>
+                <wp14:sizeRelH relativeFrom="margin">
+                  <wp14:pctWidth>0</wp14:pctWidth>
+                </wp14:sizeRelH>
+                <wp14:sizeRelV relativeFrom="margin">
+                  <wp14:pctHeight>0</wp14:pctHeight>
+                </wp14:sizeRelV>
+              </wp:anchor>
+            </w:drawing>
+          </mc:Choice>
+          <mc:Fallback>
+            <w:pict>
+              <v:line w14:anchorId="1CE43F55" id="Conector recto 32" o:spid="_x0000_s1026" style="position:absolute;z-index:251688960;visibility:visible;mso-wrap-style:square;mso-width-percent:0;mso-height-percent:0;mso-wrap-distance-left:9pt;mso-wrap-distance-top:0;mso-wrap-distance-right:9pt;mso-wrap-distance-bottom:0;mso-position-horizontal:absolute;mso-position-horizontal-relative:text;mso-position-vertical:absolute;mso-position-vertical-relative:text;mso-width-percent:0;mso-height-percent:0;mso-width-relative:margin;mso-height-relative:margin" from="39.45pt,21.5pt" to="39.45pt,122.65pt" o:gfxdata="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" strokecolor="#4472c4 [3204]" strokeweight=".5pt">
+                <v:stroke joinstyle="miter"/>
+              </v:line>
+            </w:pict>
+          </mc:Fallback>
+        </mc:AlternateContent>
+      </w:r>
+      <w:r>
+        <w:rPr>
+          <w:sz w:val="32"/>
+          <w:szCs w:val="32"/>
+        </w:rPr>
+        <w:t xml:space="preserve">             1   </w:t>
+      </w:r>
+    </w:p>
+    <w:p>
+      <w:pPr>
+        <w:pStyle w:val="Prrafodelista"/>
+        <w:rPr>
+          <w:sz w:val="32"/>
+          <w:szCs w:val="32"/>
+        </w:rPr>
+      </w:pPr>
+      <w:r>
+        <w:rPr>
+          <w:sz w:val="32"/>
+          <w:szCs w:val="32"/>
+        </w:rPr>
+        <w:t xml:space="preserve"> 1</w:t>
+      </w:r>
+      <w:r>
+        <w:rPr>
+          <w:sz w:val="32"/>
+          <w:szCs w:val="32"/>
+        </w:rPr>
+        <w:t xml:space="preserve">         1</w:t>
+      </w:r>
+    </w:p>
+    <w:p>
+      <w:pPr>
+        <w:pStyle w:val="Prrafodelista"/>
+        <w:rPr>
+          <w:sz w:val="32"/>
+          <w:szCs w:val="32"/>
+        </w:rPr>
+      </w:pPr>
+      <w:r>
+        <w:rPr>
+          <w:sz w:val="32"/>
+          <w:szCs w:val="32"/>
+        </w:rPr>
+        <w:t xml:space="preserve">                                                               </w:t>
+      </w:r>
+    </w:p>
+    <w:p>
+      <w:pPr>
+        <w:pStyle w:val="Prrafodelista"/>
+        <w:rPr>
+          <w:sz w:val="32"/>
+          <w:szCs w:val="32"/>
+        </w:rPr>
+      </w:pPr>
+      <w:r>
+        <w:rPr>
+          <w:sz w:val="32"/>
+          <w:szCs w:val="32"/>
+        </w:rPr>
+        <w:t xml:space="preserve">  Iniciado-por</w:t>
+      </w:r>
+      <w:r>
+        <w:rPr>
+          <w:sz w:val="32"/>
+          <w:szCs w:val="32"/>
+        </w:rPr>
+        <w:t xml:space="preserve">    P</w:t>
+      </w:r>
+      <w:r>
+        <w:rPr>
+          <w:sz w:val="32"/>
+          <w:szCs w:val="32"/>
+        </w:rPr>
+        <w:t>agada-mediante</w:t>
+      </w:r>
+      <w:r>
+        <w:rPr>
+          <w:sz w:val="32"/>
+          <w:szCs w:val="32"/>
+        </w:rPr>
+        <w:t xml:space="preserve">   C</w:t>
+      </w:r>
+      <w:r>
+        <w:rPr>
+          <w:sz w:val="32"/>
+          <w:szCs w:val="32"/>
+        </w:rPr>
+        <w:t>ontenida-en</w:t>
+      </w:r>
+    </w:p>
+    <w:p>
+      <w:pPr>
+        <w:pStyle w:val="Prrafodelista"/>
+        <w:rPr>
+          <w:sz w:val="32"/>
+          <w:szCs w:val="32"/>
+        </w:rPr>
+      </w:pPr>
+      <w:r>
+        <w:rPr>
+          <w:noProof/>
+          <w:sz w:val="32"/>
+          <w:szCs w:val="32"/>
+        </w:rPr>
+        <mc:AlternateContent>
+          <mc:Choice Requires="wps">
+            <w:drawing>
+              <wp:anchor distT="0" distB="0" distL="114300" distR="114300" simplePos="0" relativeHeight="251680768" behindDoc="0" locked="0" layoutInCell="1" allowOverlap="1" wp14:anchorId="36161A9C" wp14:editId="0907AA91">
+                <wp:simplePos x="0" y="0"/>
+                <wp:positionH relativeFrom="column">
+                  <wp:posOffset>4777740</wp:posOffset>
+                </wp:positionH>
+                <wp:positionV relativeFrom="paragraph">
+                  <wp:posOffset>114935</wp:posOffset>
+                </wp:positionV>
+                <wp:extent cx="1143635" cy="476250"/>
+                <wp:effectExtent l="0" t="0" r="18415" b="19050"/>
+                <wp:wrapNone/>
+                <wp:docPr id="15" name="Rectángulo 15"/>
+                <wp:cNvGraphicFramePr/>
+                <a:graphic xmlns:a="http://schemas.openxmlformats.org/drawingml/2006/main">
+                  <a:graphicData uri="http://schemas.microsoft.com/office/word/2010/wordprocessingShape">
+                    <wps:wsp>
+                      <wps:cNvSpPr/>
+                      <wps:spPr>
+                        <a:xfrm>
+                          <a:off x="0" y="0"/>
+                          <a:ext cx="1143635" cy="476250"/>
+                        </a:xfrm>
+                        <a:prstGeom prst="rect">
+                          <a:avLst/>
+                        </a:prstGeom>
+                      </wps:spPr>
+                      <wps:style>
+                        <a:lnRef idx="2">
+                          <a:schemeClr val="accent6"/>
+                        </a:lnRef>
+                        <a:fillRef idx="1">
+                          <a:schemeClr val="lt1"/>
+                        </a:fillRef>
+                        <a:effectRef idx="0">
+                          <a:schemeClr val="accent6"/>
+                        </a:effectRef>
+                        <a:fontRef idx="minor">
+                          <a:schemeClr val="dk1"/>
+                        </a:fontRef>
+                      </wps:style>
+                      <wps:txbx>
+                        <w:txbxContent>
+                          <w:p>
+                            <w:pPr>
+                              <w:jc w:val="center"/>
+                            </w:pPr>
+                            <w:r>
+                              <w:t>Venta-detalle</w:t>
+                            </w:r>
+                          </w:p>
+                        </w:txbxContent>
+                      </wps:txbx>
+                      <wps:bodyPr rot="0" spcFirstLastPara="0" vertOverflow="overflow" horzOverflow="overflow" vert="horz" wrap="square" lIns="91440" tIns="45720" rIns="91440" bIns="45720" numCol="1" spcCol="0" rtlCol="0" fromWordArt="0" anchor="ctr" anchorCtr="0" forceAA="0" compatLnSpc="1">
+                        <a:prstTxWarp prst="textNoShape">
+                          <a:avLst/>
+                        </a:prstTxWarp>
+                        <a:noAutofit/>
+                      </wps:bodyPr>
+                    </wps:wsp>
+                  </a:graphicData>
+                </a:graphic>
+                <wp14:sizeRelH relativeFrom="margin">
+                  <wp14:pctWidth>0</wp14:pctWidth>
+                </wp14:sizeRelH>
+                <wp14:sizeRelV relativeFrom="margin">
+                  <wp14:pctHeight>0</wp14:pctHeight>
+                </wp14:sizeRelV>
+              </wp:anchor>
+            </w:drawing>
+          </mc:Choice>
+          <mc:Fallback>
+            <w:pict>
+              <v:rect w14:anchorId="36161A9C" id="Rectángulo 15" o:spid="_x0000_s1041" style="position:absolute;left:0;text-align:left;margin-left:376.2pt;margin-top:9.05pt;width:90.05pt;height:37.5pt;z-index:251680768;visibility:visible;mso-wrap-style:square;mso-width-percent:0;mso-height-percent:0;mso-wrap-distance-left:9pt;mso-wrap-distance-top:0;mso-wrap-distance-right:9pt;mso-wrap-distance-bottom:0;mso-position-horizontal:absolute;mso-position-horizontal-relative:text;mso-position-vertical:absolute;mso-position-vertical-relative:text;mso-width-percent:0;mso-height-percent:0;mso-width-relative:margin;mso-height-relative:margin;v-text-anchor:middle" o:gfxdata="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" fillcolor="white [3201]" strokecolor="#70ad47 [3209]" strokeweight="1pt">
+                <v:textbox>
+                  <w:txbxContent>
+                    <w:p>
+                      <w:pPr>
+                        <w:jc w:val="center"/>
+                      </w:pPr>
+                      <w:r>
+                        <w:t>Venta-detalle</w:t>
+                      </w:r>
+                    </w:p>
+                  </w:txbxContent>
+                </v:textbox>
+              </v:rect>
+            </w:pict>
+          </mc:Fallback>
+        </mc:AlternateContent>
+      </w:r>
+      <w:r>
+        <w:rPr>
+          <w:sz w:val="32"/>
+          <w:szCs w:val="32"/>
+        </w:rPr>
+        <w:t xml:space="preserve">                                                                                      1…*</w:t>
+      </w:r>
+    </w:p>
+    <w:p>
+      <w:pPr>
+        <w:pStyle w:val="Prrafodelista"/>
+        <w:numPr>
+          <w:ilvl w:val="0"/>
+          <w:numId w:val="5"/>
+        </w:numPr>
+        <w:rPr>
+          <w:sz w:val="32"/>
+          <w:szCs w:val="32"/>
+        </w:rPr>
+      </w:pPr>
+      <w:r>
+        <w:rPr>
+          <w:noProof/>
+          <w:sz w:val="32"/>
+          <w:szCs w:val="32"/>
+        </w:rPr>
+        <mc:AlternateContent>
+          <mc:Choice Requires="wps">
+            <w:drawing>
+              <wp:anchor distT="0" distB="0" distL="114300" distR="114300" simplePos="0" relativeHeight="251683840" behindDoc="0" locked="0" layoutInCell="1" allowOverlap="1" wp14:anchorId="05CE12B8" wp14:editId="4DB0DB65">
+                <wp:simplePos x="0" y="0"/>
+                <wp:positionH relativeFrom="margin">
+                  <wp:align>center</wp:align>
+                </wp:positionH>
+                <wp:positionV relativeFrom="paragraph">
+                  <wp:posOffset>182245</wp:posOffset>
+                </wp:positionV>
+                <wp:extent cx="890515" cy="333375"/>
+                <wp:effectExtent l="0" t="0" r="24130" b="28575"/>
+                <wp:wrapNone/>
+                <wp:docPr id="18" name="Rectángulo 18"/>
+                <wp:cNvGraphicFramePr/>
+                <a:graphic xmlns:a="http://schemas.openxmlformats.org/drawingml/2006/main">
+                  <a:graphicData uri="http://schemas.microsoft.com/office/word/2010/wordprocessingShape">
+                    <wps:wsp>
+                      <wps:cNvSpPr/>
+                      <wps:spPr>
+                        <a:xfrm>
+                          <a:off x="0" y="0"/>
+                          <a:ext cx="890515" cy="333375"/>
+                        </a:xfrm>
+                        <a:prstGeom prst="rect">
+                          <a:avLst/>
+                        </a:prstGeom>
+                      </wps:spPr>
+                      <wps:style>
+                        <a:lnRef idx="2">
+                          <a:schemeClr val="accent6"/>
+                        </a:lnRef>
+                        <a:fillRef idx="1">
+                          <a:schemeClr val="lt1"/>
+                        </a:fillRef>
+                        <a:effectRef idx="0">
+                          <a:schemeClr val="accent6"/>
+                        </a:effectRef>
+                        <a:fontRef idx="minor">
+                          <a:schemeClr val="dk1"/>
+                        </a:fontRef>
+                      </wps:style>
+                      <wps:txbx>
+                        <w:txbxContent>
+                          <w:p>
+                            <w:pPr>
+                              <w:jc w:val="center"/>
+                            </w:pPr>
+                            <w:r>
+                              <w:t xml:space="preserve">Pago </w:t>
+                            </w:r>
+                          </w:p>
+                        </w:txbxContent>
+                      </wps:txbx>
+                      <wps:bodyPr rot="0" spcFirstLastPara="0" vertOverflow="overflow" horzOverflow="overflow" vert="horz" wrap="square" lIns="91440" tIns="45720" rIns="91440" bIns="45720" numCol="1" spcCol="0" rtlCol="0" fromWordArt="0" anchor="ctr" anchorCtr="0" forceAA="0" compatLnSpc="1">
+                        <a:prstTxWarp prst="textNoShape">
+                          <a:avLst/>
+                        </a:prstTxWarp>
+                        <a:noAutofit/>
+                      </wps:bodyPr>
+                    </wps:wsp>
+                  </a:graphicData>
+                </a:graphic>
+                <wp14:sizeRelH relativeFrom="margin">
+                  <wp14:pctWidth>0</wp14:pctWidth>
+                </wp14:sizeRelH>
+                <wp14:sizeRelV relativeFrom="margin">
+                  <wp14:pctHeight>0</wp14:pctHeight>
+                </wp14:sizeRelV>
+              </wp:anchor>
+            </w:drawing>
+          </mc:Choice>
+          <mc:Fallback>
+            <w:pict>
+              <v:rect w14:anchorId="05CE12B8" id="Rectángulo 18" o:spid="_x0000_s1042" style="position:absolute;left:0;text-align:left;margin-left:0;margin-top:14.35pt;width:70.1pt;height:26.25pt;z-index:251683840;visibility:visible;mso-wrap-style:square;mso-width-percent:0;mso-height-percent:0;mso-wrap-distance-left:9pt;mso-wrap-distance-top:0;mso-wrap-distance-right:9pt;mso-wrap-distance-bottom:0;mso-position-horizontal:center;mso-position-horizontal-relative:margin;mso-position-vertical:absolute;mso-position-vertical-relative:text;mso-width-percent:0;mso-height-percent:0;mso-width-relative:margin;mso-height-relative:margin;v-text-anchor:middle" o:gfxdata="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" fillcolor="white [3201]" strokecolor="#70ad47 [3209]" strokeweight="1pt">
+                <v:textbox>
+                  <w:txbxContent>
+                    <w:p>
+                      <w:pPr>
+                        <w:jc w:val="center"/>
+                      </w:pPr>
+                      <w:r>
+                        <w:t xml:space="preserve">Pago </w:t>
+                      </w:r>
+                    </w:p>
+                  </w:txbxContent>
+                </v:textbox>
+                <w10:wrap anchorx="margin"/>
+              </v:rect>
+            </w:pict>
+          </mc:Fallback>
+        </mc:AlternateContent>
+      </w:r>
+      <w:r>
+        <w:rPr>
+          <w:noProof/>
+          <w:sz w:val="32"/>
+          <w:szCs w:val="32"/>
+        </w:rPr>
+        <mc:AlternateContent>
+          <mc:Choice Requires="wps">
+            <w:drawing>
+              <wp:anchor distT="0" distB="0" distL="114300" distR="114300" simplePos="0" relativeHeight="251682816" behindDoc="0" locked="0" layoutInCell="1" allowOverlap="1" wp14:anchorId="14DD8E59" wp14:editId="12AAAB33">
+                <wp:simplePos x="0" y="0"/>
+                <wp:positionH relativeFrom="margin">
+                  <wp:posOffset>5715</wp:posOffset>
+                </wp:positionH>
+                <wp:positionV relativeFrom="paragraph">
+                  <wp:posOffset>219075</wp:posOffset>
+                </wp:positionV>
+                <wp:extent cx="890270" cy="467995"/>
+                <wp:effectExtent l="0" t="0" r="24130" b="27305"/>
+                <wp:wrapNone/>
+                <wp:docPr id="19" name="Rectángulo 19"/>
+                <wp:cNvGraphicFramePr/>
+                <a:graphic xmlns:a="http://schemas.openxmlformats.org/drawingml/2006/main">
+                  <a:graphicData uri="http://schemas.microsoft.com/office/word/2010/wordprocessingShape">
+                    <wps:wsp>
+                      <wps:cNvSpPr/>
+                      <wps:spPr>
+                        <a:xfrm>
+                          <a:off x="0" y="0"/>
+                          <a:ext cx="890270" cy="467995"/>
+                        </a:xfrm>
+                        <a:prstGeom prst="rect">
+                          <a:avLst/>
+                        </a:prstGeom>
+                      </wps:spPr>
+                      <wps:style>
+                        <a:lnRef idx="2">
+                          <a:schemeClr val="accent6"/>
+                        </a:lnRef>
+                        <a:fillRef idx="1">
+                          <a:schemeClr val="lt1"/>
+                        </a:fillRef>
+                        <a:effectRef idx="0">
+                          <a:schemeClr val="accent6"/>
+                        </a:effectRef>
+                        <a:fontRef idx="minor">
+                          <a:schemeClr val="dk1"/>
+                        </a:fontRef>
+                      </wps:style>
+                      <wps:txbx>
+                        <w:txbxContent>
+                          <w:p>
+                            <w:pPr>
+                              <w:jc w:val="center"/>
+                            </w:pPr>
+                            <w:r>
+                              <w:t xml:space="preserve">Cliente </w:t>
+                            </w:r>
+                          </w:p>
+                        </w:txbxContent>
+                      </wps:txbx>
+                      <wps:bodyPr rot="0" spcFirstLastPara="0" vertOverflow="overflow" horzOverflow="overflow" vert="horz" wrap="square" lIns="91440" tIns="45720" rIns="91440" bIns="45720" numCol="1" spcCol="0" rtlCol="0" fromWordArt="0" anchor="ctr" anchorCtr="0" forceAA="0" compatLnSpc="1">
+                        <a:prstTxWarp prst="textNoShape">
+                          <a:avLst/>
+                        </a:prstTxWarp>
+                        <a:noAutofit/>
+                      </wps:bodyPr>
+                    </wps:wsp>
+                  </a:graphicData>
+                </a:graphic>
+                <wp14:sizeRelH relativeFrom="margin">
+                  <wp14:pctWidth>0</wp14:pctWidth>
+                </wp14:sizeRelH>
+                <wp14:sizeRelV relativeFrom="margin">
+                  <wp14:pctHeight>0</wp14:pctHeight>
+                </wp14:sizeRelV>
+              </wp:anchor>
+            </w:drawing>
+          </mc:Choice>
+          <mc:Fallback>
+            <w:pict>
+              <v:rect w14:anchorId="14DD8E59" id="Rectángulo 19" o:spid="_x0000_s1043" style="position:absolute;left:0;text-align:left;margin-left:.45pt;margin-top:17.25pt;width:70.1pt;height:36.85pt;z-index:251682816;visibility:visible;mso-wrap-style:square;mso-width-percent:0;mso-height-percent:0;mso-wrap-distance-left:9pt;mso-wrap-distance-top:0;mso-wrap-distance-right:9pt;mso-wrap-distance-bottom:0;mso-position-horizontal:absolute;mso-position-horizontal-relative:margin;mso-position-vertical:absolute;mso-position-vertical-relative:text;mso-width-percent:0;mso-height-percent:0;mso-width-relative:margin;mso-height-relative:margin;v-text-anchor:middle" o:gfxdata="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" fillcolor="white [3201]" strokecolor="#70ad47 [3209]" strokeweight="1pt">
+                <v:textbox>
+                  <w:txbxContent>
+                    <w:p>
+                      <w:pPr>
+                        <w:jc w:val="center"/>
+                      </w:pPr>
+                      <w:r>
+                        <w:t xml:space="preserve">Cliente </w:t>
+                      </w:r>
+                    </w:p>
+                  </w:txbxContent>
+                </v:textbox>
+                <w10:wrap anchorx="margin"/>
+              </v:rect>
+            </w:pict>
+          </mc:Fallback>
+        </mc:AlternateContent>
+      </w:r>
+      <w:r>
+        <w:rPr>
+          <w:sz w:val="32"/>
+          <w:szCs w:val="32"/>
+        </w:rPr>
+        <w:t>1</w:t>
+      </w:r>
+      <w:r>
+        <w:rPr>
+          <w:sz w:val="32"/>
+          <w:szCs w:val="32"/>
+        </w:rPr>
+        <w:t xml:space="preserve">  </w:t>
+      </w:r>
+    </w:p>
+    <w:p>
+      <w:pPr>
+        <w:rPr>
+          <w:sz w:val="32"/>
+          <w:szCs w:val="32"/>
+        </w:rPr>
+      </w:pPr>
+    </w:p>
+    <w:p>
+      <w:pPr>
+        <w:rPr>
+          <w:sz w:val="32"/>
+          <w:szCs w:val="32"/>
+        </w:rPr>
+      </w:pPr>
+    </w:p>
+    <w:p>
+      <w:pPr>
+        <w:rPr>
+          <w:sz w:val="32"/>
+          <w:szCs w:val="32"/>
+        </w:rPr>
+      </w:pPr>
+    </w:p>
+    <w:p>
+      <w:pPr>
+        <w:rPr>
+          <w:sz w:val="32"/>
+          <w:szCs w:val="32"/>
+        </w:rPr>
+      </w:pPr>
+    </w:p>
+    <w:p>
+      <w:pPr>
+        <w:rPr>
+          <w:sz w:val="32"/>
+          <w:szCs w:val="32"/>
+        </w:rPr>
+      </w:pPr>
+    </w:p>
+    <w:p>
+      <w:pPr>
+        <w:rPr>
+          <w:sz w:val="32"/>
+          <w:szCs w:val="32"/>
+        </w:rPr>
+      </w:pPr>
+    </w:p>
+    <w:p>
+      <w:pPr>
+        <w:rPr>
+          <w:sz w:val="32"/>
+          <w:szCs w:val="32"/>
+        </w:rPr>
+      </w:pPr>
+    </w:p>
+    <w:p>
+      <w:pPr>
+        <w:rPr>
+          <w:sz w:val="32"/>
+          <w:szCs w:val="32"/>
+        </w:rPr>
+      </w:pPr>
+    </w:p>
+    <w:p>
+      <w:pPr>
+        <w:rPr>
+          <w:sz w:val="32"/>
+          <w:szCs w:val="32"/>
+        </w:rPr>
+      </w:pPr>
+    </w:p>
+    <w:p>
+      <w:pPr>
+        <w:rPr>
+          <w:sz w:val="32"/>
+          <w:szCs w:val="32"/>
+        </w:rPr>
+      </w:pPr>
+    </w:p>
+    <w:p>
+      <w:pPr>
+        <w:jc w:val="center"/>
+        <w:rPr>
+          <w:sz w:val="32"/>
+          <w:szCs w:val="32"/>
+        </w:rPr>
+      </w:pPr>
+      <w:r>
+        <w:rPr>
+          <w:sz w:val="32"/>
+          <w:szCs w:val="32"/>
+        </w:rPr>
+        <w:lastRenderedPageBreak/>
+        <w:t>Atributos</w:t>
+      </w:r>
+    </w:p>
+    <w:tbl>
+      <w:tblPr>
+        <w:tblStyle w:val="Tablaconcuadrcula"/>
+        <w:tblpPr w:leftFromText="141" w:rightFromText="141" w:vertAnchor="text" w:horzAnchor="margin" w:tblpXSpec="center" w:tblpY="493"/>
+        <w:tblW w:w="0" w:type="auto"/>
+        <w:tblLook w:val="04A0" w:firstRow="1" w:lastRow="0" w:firstColumn="1" w:lastColumn="0" w:noHBand="0" w:noVBand="1"/>
+      </w:tblPr>
+      <w:tblGrid>
+        <w:gridCol w:w="1274"/>
+      </w:tblGrid>
+      <w:tr>
+        <w:trPr>
+          <w:trHeight w:val="385"/>
+        </w:trPr>
+        <w:tc>
+          <w:tcPr>
+            <w:tcW w:w="1274" w:type="dxa"/>
+          </w:tcPr>
+          <w:p>
+            <w:pPr>
+              <w:rPr>
+                <w:sz w:val="32"/>
+                <w:szCs w:val="32"/>
+              </w:rPr>
+            </w:pPr>
+            <w:r>
+              <w:rPr>
+                <w:sz w:val="32"/>
+                <w:szCs w:val="32"/>
+              </w:rPr>
+              <w:t xml:space="preserve">Tienda </w:t>
+            </w:r>
+          </w:p>
+        </w:tc>
+      </w:tr>
+      <w:tr>
+        <w:trPr>
+          <w:trHeight w:val="936"/>
+        </w:trPr>
+        <w:tc>
+          <w:tcPr>
+            <w:tcW w:w="1274" w:type="dxa"/>
+          </w:tcPr>
+          <w:p>
+            <w:pPr>
+              <w:rPr>
+                <w:sz w:val="32"/>
+                <w:szCs w:val="32"/>
+              </w:rPr>
+            </w:pPr>
+          </w:p>
+        </w:tc>
+      </w:tr>
+    </w:tbl>
+    <w:tbl>
+      <w:tblPr>
+        <w:tblStyle w:val="Tablaconcuadrcula"/>
+        <w:tblpPr w:leftFromText="141" w:rightFromText="141" w:vertAnchor="text" w:horzAnchor="page" w:tblpX="7651" w:tblpY="448"/>
+        <w:tblW w:w="0" w:type="auto"/>
+        <w:tblLook w:val="04A0" w:firstRow="1" w:lastRow="0" w:firstColumn="1" w:lastColumn="0" w:noHBand="0" w:noVBand="1"/>
+      </w:tblPr>
+      <w:tblGrid>
+        <w:gridCol w:w="1274"/>
+      </w:tblGrid>
+      <w:tr>
+        <w:trPr>
+          <w:trHeight w:val="385"/>
+        </w:trPr>
+        <w:tc>
+          <w:tcPr>
+            <w:tcW w:w="1274" w:type="dxa"/>
+          </w:tcPr>
+          <w:p>
+            <w:pPr>
+              <w:rPr>
+                <w:sz w:val="32"/>
+                <w:szCs w:val="32"/>
+              </w:rPr>
+            </w:pPr>
+            <w:r>
+              <w:rPr>
+                <w:sz w:val="32"/>
+                <w:szCs w:val="32"/>
+              </w:rPr>
+              <w:t xml:space="preserve">Venta </w:t>
+            </w:r>
+          </w:p>
+        </w:tc>
+      </w:tr>
+      <w:tr>
+        <w:trPr>
+          <w:trHeight w:val="936"/>
+        </w:trPr>
+        <w:tc>
+          <w:tcPr>
+            <w:tcW w:w="1274" w:type="dxa"/>
+          </w:tcPr>
+          <w:p>
+            <w:pPr>
+              <w:rPr>
+                <w:sz w:val="32"/>
+                <w:szCs w:val="32"/>
+              </w:rPr>
+            </w:pPr>
+          </w:p>
+        </w:tc>
+      </w:tr>
+    </w:tbl>
+    <w:tbl>
+      <w:tblPr>
+        <w:tblStyle w:val="Tablaconcuadrcula"/>
+        <w:tblpPr w:leftFromText="141" w:rightFromText="141" w:vertAnchor="text" w:horzAnchor="page" w:tblpX="9404" w:tblpY="448"/>
+        <w:tblW w:w="0" w:type="auto"/>
+        <w:tblLook w:val="04A0" w:firstRow="1" w:lastRow="0" w:firstColumn="1" w:lastColumn="0" w:noHBand="0" w:noVBand="1"/>
+      </w:tblPr>
+      <w:tblGrid>
+        <w:gridCol w:w="1980"/>
+      </w:tblGrid>
+      <w:tr>
+        <w:trPr>
+          <w:trHeight w:val="385"/>
+        </w:trPr>
+        <w:tc>
+          <w:tcPr>
+            <w:tcW w:w="1980" w:type="dxa"/>
+          </w:tcPr>
+          <w:p>
+            <w:pPr>
+              <w:rPr>
+                <w:sz w:val="32"/>
+                <w:szCs w:val="32"/>
+              </w:rPr>
+            </w:pPr>
+            <w:r>
+              <w:rPr>
+                <w:sz w:val="32"/>
+                <w:szCs w:val="32"/>
+              </w:rPr>
+              <w:t>Venta-detalle</w:t>
+            </w:r>
+          </w:p>
+        </w:tc>
+      </w:tr>
+      <w:tr>
+        <w:trPr>
+          <w:trHeight w:val="936"/>
+        </w:trPr>
+        <w:tc>
+          <w:tcPr>
+            <w:tcW w:w="1980" w:type="dxa"/>
+          </w:tcPr>
+          <w:p>
+            <w:pPr>
+              <w:rPr>
+                <w:sz w:val="32"/>
+                <w:szCs w:val="32"/>
+              </w:rPr>
+            </w:pPr>
+          </w:p>
+        </w:tc>
+      </w:tr>
+    </w:tbl>
+    <w:p>
+      <w:pPr>
+        <w:pStyle w:val="Prrafodelista"/>
+        <w:rPr>
+          <w:sz w:val="32"/>
+          <w:szCs w:val="32"/>
+        </w:rPr>
+      </w:pPr>
+    </w:p>
+    <w:tbl>
+      <w:tblPr>
+        <w:tblStyle w:val="Tablaconcuadrcula"/>
+        <w:tblpPr w:leftFromText="141" w:rightFromText="141" w:vertAnchor="text" w:tblpY="1"/>
+        <w:tblOverlap w:val="never"/>
+        <w:tblW w:w="0" w:type="auto"/>
+        <w:tblLook w:val="04A0" w:firstRow="1" w:lastRow="0" w:firstColumn="1" w:lastColumn="0" w:noHBand="0" w:noVBand="1"/>
+      </w:tblPr>
+      <w:tblGrid>
+        <w:gridCol w:w="1286"/>
+      </w:tblGrid>
+      <w:tr>
+        <w:trPr>
+          <w:trHeight w:val="385"/>
+        </w:trPr>
+        <w:tc>
+          <w:tcPr>
+            <w:tcW w:w="1274" w:type="dxa"/>
+          </w:tcPr>
+          <w:p>
+            <w:pPr>
+              <w:rPr>
+                <w:sz w:val="32"/>
+                <w:szCs w:val="32"/>
+              </w:rPr>
+            </w:pPr>
+            <w:r>
+              <w:rPr>
+                <w:sz w:val="32"/>
+                <w:szCs w:val="32"/>
+              </w:rPr>
+              <w:t>Registro</w:t>
+            </w:r>
+          </w:p>
+        </w:tc>
+      </w:tr>
+      <w:tr>
+        <w:trPr>
+          <w:trHeight w:val="936"/>
+        </w:trPr>
+        <w:tc>
+          <w:tcPr>
+            <w:tcW w:w="1274" w:type="dxa"/>
+          </w:tcPr>
+          <w:p>
+            <w:pPr>
+              <w:rPr>
+                <w:sz w:val="32"/>
+                <w:szCs w:val="32"/>
+              </w:rPr>
+            </w:pPr>
+          </w:p>
+        </w:tc>
+      </w:tr>
+    </w:tbl>
+    <w:tbl>
+      <w:tblPr>
+        <w:tblStyle w:val="Tablaconcuadrcula"/>
+        <w:tblpPr w:leftFromText="141" w:rightFromText="141" w:vertAnchor="text" w:horzAnchor="page" w:tblpX="3556" w:tblpY="-29"/>
+        <w:tblW w:w="0" w:type="auto"/>
+        <w:tblLook w:val="04A0" w:firstRow="1" w:lastRow="0" w:firstColumn="1" w:lastColumn="0" w:noHBand="0" w:noVBand="1"/>
+      </w:tblPr>
+      <w:tblGrid>
+        <w:gridCol w:w="1410"/>
+      </w:tblGrid>
+      <w:tr>
+        <w:trPr>
+          <w:trHeight w:val="385"/>
+        </w:trPr>
+        <w:tc>
+          <w:tcPr>
+            <w:tcW w:w="1274" w:type="dxa"/>
+          </w:tcPr>
+          <w:p>
+            <w:pPr>
+              <w:rPr>
+                <w:sz w:val="32"/>
+                <w:szCs w:val="32"/>
+              </w:rPr>
+            </w:pPr>
+            <w:r>
+              <w:rPr>
+                <w:sz w:val="32"/>
+                <w:szCs w:val="32"/>
+              </w:rPr>
+              <w:t xml:space="preserve">Producto </w:t>
+            </w:r>
+          </w:p>
+        </w:tc>
+      </w:tr>
+      <w:tr>
+        <w:trPr>
+          <w:trHeight w:val="936"/>
+        </w:trPr>
+        <w:tc>
+          <w:tcPr>
+            <w:tcW w:w="1274" w:type="dxa"/>
+          </w:tcPr>
+          <w:p>
+            <w:pPr>
+              <w:rPr>
+                <w:sz w:val="32"/>
+                <w:szCs w:val="32"/>
+              </w:rPr>
+            </w:pPr>
+          </w:p>
+        </w:tc>
+      </w:tr>
+    </w:tbl>
+    <w:p>
+      <w:pPr>
+        <w:rPr>
+          <w:sz w:val="32"/>
+          <w:szCs w:val="32"/>
+        </w:rPr>
+      </w:pPr>
+      <w:r>
+        <w:rPr>
+          <w:sz w:val="32"/>
+          <w:szCs w:val="32"/>
+        </w:rPr>
+        <w:t xml:space="preserve">                                                          </w:t>
+      </w:r>
+    </w:p>
+    <w:p>
+      <w:pPr>
+        <w:ind w:firstLine="708"/>
+        <w:rPr>
+          <w:sz w:val="32"/>
+          <w:szCs w:val="32"/>
+        </w:rPr>
+      </w:pPr>
+      <w:r>
+        <w:rPr>
+          <w:sz w:val="32"/>
+          <w:szCs w:val="32"/>
+        </w:rPr>
+        <w:br w:type="textWrapping" w:clear="all"/>
+        <w:t xml:space="preserve"> </w:t>
+      </w:r>
+    </w:p>
+    <w:tbl>
+      <w:tblPr>
+        <w:tblStyle w:val="Tablaconcuadrcula"/>
+        <w:tblW w:w="0" w:type="auto"/>
+        <w:tblLook w:val="04A0" w:firstRow="1" w:lastRow="0" w:firstColumn="1" w:lastColumn="0" w:noHBand="0" w:noVBand="1"/>
+      </w:tblPr>
+      <w:tblGrid>
+        <w:gridCol w:w="1274"/>
+      </w:tblGrid>
+      <w:tr>
+        <w:trPr>
+          <w:trHeight w:val="385"/>
+        </w:trPr>
+        <w:tc>
+          <w:tcPr>
+            <w:tcW w:w="1274" w:type="dxa"/>
+          </w:tcPr>
+          <w:p>
+            <w:pPr>
+              <w:rPr>
+                <w:sz w:val="32"/>
+                <w:szCs w:val="32"/>
+              </w:rPr>
+            </w:pPr>
+            <w:r>
+              <w:rPr>
+                <w:sz w:val="32"/>
+                <w:szCs w:val="32"/>
+              </w:rPr>
+              <w:t xml:space="preserve">Cajero </w:t>
+            </w:r>
+          </w:p>
+        </w:tc>
+      </w:tr>
+      <w:tr>
+        <w:trPr>
+          <w:trHeight w:val="936"/>
+        </w:trPr>
+        <w:tc>
+          <w:tcPr>
+            <w:tcW w:w="1274" w:type="dxa"/>
+          </w:tcPr>
+          <w:p>
+            <w:pPr>
+              <w:rPr>
+                <w:sz w:val="32"/>
+                <w:szCs w:val="32"/>
+              </w:rPr>
+            </w:pPr>
+          </w:p>
+        </w:tc>
+        <w:bookmarkStart w:id="0" w:name="_GoBack"/>
+        <w:bookmarkEnd w:id="0"/>
+      </w:tr>
+    </w:tbl>
+    <w:tbl>
+      <w:tblPr>
+        <w:tblStyle w:val="Tablaconcuadrcula"/>
+        <w:tblpPr w:leftFromText="141" w:rightFromText="141" w:vertAnchor="text" w:horzAnchor="page" w:tblpX="3871" w:tblpY="-1329"/>
+        <w:tblW w:w="0" w:type="auto"/>
+        <w:tblLook w:val="04A0" w:firstRow="1" w:lastRow="0" w:firstColumn="1" w:lastColumn="0" w:noHBand="0" w:noVBand="1"/>
+      </w:tblPr>
+      <w:tblGrid>
+        <w:gridCol w:w="1274"/>
+      </w:tblGrid>
+      <w:tr>
+        <w:trPr>
+          <w:trHeight w:val="385"/>
+        </w:trPr>
+        <w:tc>
+          <w:tcPr>
+            <w:tcW w:w="1274" w:type="dxa"/>
+          </w:tcPr>
+          <w:p>
+            <w:pPr>
+              <w:rPr>
+                <w:sz w:val="32"/>
+                <w:szCs w:val="32"/>
+              </w:rPr>
+            </w:pPr>
+            <w:r>
+              <w:rPr>
+                <w:sz w:val="32"/>
+                <w:szCs w:val="32"/>
+              </w:rPr>
+              <w:t xml:space="preserve">Cliente </w:t>
+            </w:r>
+          </w:p>
+        </w:tc>
+      </w:tr>
+      <w:tr>
+        <w:trPr>
+          <w:trHeight w:val="936"/>
+        </w:trPr>
+        <w:tc>
+          <w:tcPr>
+            <w:tcW w:w="1274" w:type="dxa"/>
+          </w:tcPr>
+          <w:p>
+            <w:pPr>
+              <w:rPr>
+                <w:sz w:val="32"/>
+                <w:szCs w:val="32"/>
+              </w:rPr>
+            </w:pPr>
+          </w:p>
+        </w:tc>
+      </w:tr>
+    </w:tbl>
+    <w:p>
+      <w:pPr>
+        <w:ind w:firstLine="708"/>
+        <w:rPr>
+          <w:sz w:val="32"/>
+          <w:szCs w:val="32"/>
+        </w:rPr>
+      </w:pPr>
+    </w:p>
+    <w:p>
+      <w:pPr>
+        <w:ind w:firstLine="708"/>
+        <w:rPr>
+          <w:sz w:val="32"/>
+          <w:szCs w:val="32"/>
+        </w:rPr>
+      </w:pPr>
+    </w:p>
+    <w:tbl>
+      <w:tblPr>
+        <w:tblStyle w:val="Tablaconcuadrcula"/>
+        <w:tblW w:w="0" w:type="auto"/>
+        <w:tblLook w:val="04A0" w:firstRow="1" w:lastRow="0" w:firstColumn="1" w:lastColumn="0" w:noHBand="0" w:noVBand="1"/>
+      </w:tblPr>
+      <w:tblGrid>
+        <w:gridCol w:w="1274"/>
+      </w:tblGrid>
+      <w:tr>
+        <w:trPr>
+          <w:trHeight w:val="385"/>
+        </w:trPr>
+        <w:tc>
+          <w:tcPr>
+            <w:tcW w:w="1274" w:type="dxa"/>
+          </w:tcPr>
+          <w:p>
+            <w:pPr>
+              <w:rPr>
+                <w:sz w:val="32"/>
+                <w:szCs w:val="32"/>
+              </w:rPr>
+            </w:pPr>
+            <w:r>
+              <w:rPr>
+                <w:sz w:val="32"/>
+                <w:szCs w:val="32"/>
+              </w:rPr>
+              <w:t xml:space="preserve">Pago </w:t>
+            </w:r>
+          </w:p>
+        </w:tc>
+      </w:tr>
+      <w:tr>
+        <w:trPr>
+          <w:trHeight w:val="936"/>
+        </w:trPr>
+        <w:tc>
+          <w:tcPr>
+            <w:tcW w:w="1274" w:type="dxa"/>
+          </w:tcPr>
+          <w:p>
+            <w:pPr>
+              <w:rPr>
+                <w:sz w:val="32"/>
+                <w:szCs w:val="32"/>
+              </w:rPr>
+            </w:pPr>
+          </w:p>
+        </w:tc>
+      </w:tr>
+    </w:tbl>
+    <w:tbl>
+      <w:tblPr>
+        <w:tblStyle w:val="Tablaconcuadrcula"/>
+        <w:tblpPr w:leftFromText="141" w:rightFromText="141" w:vertAnchor="text" w:horzAnchor="page" w:tblpX="4004" w:tblpY="-1419"/>
+        <w:tblW w:w="0" w:type="auto"/>
+        <w:tblLook w:val="04A0" w:firstRow="1" w:lastRow="0" w:firstColumn="1" w:lastColumn="0" w:noHBand="0" w:noVBand="1"/>
+      </w:tblPr>
+      <w:tblGrid>
+        <w:gridCol w:w="2547"/>
+      </w:tblGrid>
+      <w:tr>
+        <w:trPr>
+          <w:trHeight w:val="385"/>
+        </w:trPr>
+        <w:tc>
+          <w:tcPr>
+            <w:tcW w:w="2547" w:type="dxa"/>
+          </w:tcPr>
+          <w:p>
+            <w:pPr>
+              <w:rPr>
+                <w:sz w:val="32"/>
+                <w:szCs w:val="32"/>
+              </w:rPr>
+            </w:pPr>
+            <w:r>
+              <w:rPr>
+                <w:sz w:val="32"/>
+                <w:szCs w:val="32"/>
+              </w:rPr>
+              <w:t xml:space="preserve">Detalle-producto </w:t>
+            </w:r>
+          </w:p>
+        </w:tc>
+      </w:tr>
+      <w:tr>
+        <w:trPr>
+          <w:trHeight w:val="936"/>
+        </w:trPr>
+        <w:tc>
+          <w:tcPr>
+            <w:tcW w:w="2547" w:type="dxa"/>
+          </w:tcPr>
+          <w:p>
+            <w:pPr>
+              <w:rPr>
+                <w:sz w:val="32"/>
+                <w:szCs w:val="32"/>
+              </w:rPr>
+            </w:pPr>
+          </w:p>
+        </w:tc>
+      </w:tr>
+    </w:tbl>
+    <w:p>
+      <w:pPr>
+        <w:ind w:firstLine="708"/>
+        <w:rPr>
+          <w:sz w:val="32"/>
+          <w:szCs w:val="32"/>
+        </w:rPr>
+      </w:pPr>
+    </w:p>
+    <w:p>
+      <w:pPr>
+        <w:ind w:firstLine="708"/>
+        <w:rPr>
+          <w:sz w:val="32"/>
+          <w:szCs w:val="32"/>
+        </w:rPr>
+      </w:pPr>
+    </w:p>
     <w:sectPr>
       <w:type w:val="continuous"/>
       <w:pgSz w:w="12240" w:h="15840"/>
@@ -2824,6 +5314,95 @@
       </w:pPr>
     </w:lvl>
   </w:abstractNum>
+  <w:abstractNum w:abstractNumId="4" w15:restartNumberingAfterBreak="0">
+    <w:nsid w:val="6E3E183E"/>
+    <w:multiLevelType w:val="hybridMultilevel"/>
+    <w:tmpl w:val="66F8D7C4"/>
+    <w:lvl w:ilvl="0" w:tplc="17DA589A">
+      <w:start w:val="1"/>
+      <w:numFmt w:val="decimal"/>
+      <w:lvlText w:val="%1"/>
+      <w:lvlJc w:val="left"/>
+      <w:pPr>
+        <w:ind w:left="3555" w:hanging="2760"/>
+      </w:pPr>
+      <w:rPr>
+        <w:rFonts w:hint="default"/>
+      </w:rPr>
+    </w:lvl>
+    <w:lvl w:ilvl="1" w:tplc="080A0019" w:tentative="1">
+      <w:start w:val="1"/>
+      <w:numFmt w:val="lowerLetter"/>
+      <w:lvlText w:val="%2."/>
+      <w:lvlJc w:val="left"/>
+      <w:pPr>
+        <w:ind w:left="1875" w:hanging="360"/>
+      </w:pPr>
+    </w:lvl>
+    <w:lvl w:ilvl="2" w:tplc="080A001B" w:tentative="1">
+      <w:start w:val="1"/>
+      <w:numFmt w:val="lowerRoman"/>
+      <w:lvlText w:val="%3."/>
+      <w:lvlJc w:val="right"/>
+      <w:pPr>
+        <w:ind w:left="2595" w:hanging="180"/>
+      </w:pPr>
+    </w:lvl>
+    <w:lvl w:ilvl="3" w:tplc="080A000F" w:tentative="1">
+      <w:start w:val="1"/>
+      <w:numFmt w:val="decimal"/>
+      <w:lvlText w:val="%4."/>
+      <w:lvlJc w:val="left"/>
+      <w:pPr>
+        <w:ind w:left="3315" w:hanging="360"/>
+      </w:pPr>
+    </w:lvl>
+    <w:lvl w:ilvl="4" w:tplc="080A0019" w:tentative="1">
+      <w:start w:val="1"/>
+      <w:numFmt w:val="lowerLetter"/>
+      <w:lvlText w:val="%5."/>
+      <w:lvlJc w:val="left"/>
+      <w:pPr>
+        <w:ind w:left="4035" w:hanging="360"/>
+      </w:pPr>
+    </w:lvl>
+    <w:lvl w:ilvl="5" w:tplc="080A001B" w:tentative="1">
+      <w:start w:val="1"/>
+      <w:numFmt w:val="lowerRoman"/>
+      <w:lvlText w:val="%6."/>
+      <w:lvlJc w:val="right"/>
+      <w:pPr>
+        <w:ind w:left="4755" w:hanging="180"/>
+      </w:pPr>
+    </w:lvl>
+    <w:lvl w:ilvl="6" w:tplc="080A000F" w:tentative="1">
+      <w:start w:val="1"/>
+      <w:numFmt w:val="decimal"/>
+      <w:lvlText w:val="%7."/>
+      <w:lvlJc w:val="left"/>
+      <w:pPr>
+        <w:ind w:left="5475" w:hanging="360"/>
+      </w:pPr>
+    </w:lvl>
+    <w:lvl w:ilvl="7" w:tplc="080A0019" w:tentative="1">
+      <w:start w:val="1"/>
+      <w:numFmt w:val="lowerLetter"/>
+      <w:lvlText w:val="%8."/>
+      <w:lvlJc w:val="left"/>
+      <w:pPr>
+        <w:ind w:left="6195" w:hanging="360"/>
+      </w:pPr>
+    </w:lvl>
+    <w:lvl w:ilvl="8" w:tplc="080A001B" w:tentative="1">
+      <w:start w:val="1"/>
+      <w:numFmt w:val="lowerRoman"/>
+      <w:lvlText w:val="%9."/>
+      <w:lvlJc w:val="right"/>
+      <w:pPr>
+        <w:ind w:left="6915" w:hanging="180"/>
+      </w:pPr>
+    </w:lvl>
+  </w:abstractNum>
   <w:num w:numId="1">
     <w:abstractNumId w:val="3"/>
   </w:num>
@@ -2835,6 +5414,9 @@
   </w:num>
   <w:num w:numId="4">
     <w:abstractNumId w:val="1"/>
+  </w:num>
+  <w:num w:numId="5">
+    <w:abstractNumId w:val="4"/>
   </w:num>
 </w:numbering>
 </file>

</xml_diff>